<commit_message>
proof read document to page 8
</commit_message>
<xml_diff>
--- a/MS.docx
+++ b/MS.docx
@@ -367,45 +367,45 @@
       </w:r>
       <w:r>
         <w:rPr>
-          <w:rFonts w:cs="Times New Roman" w:ascii="Times New Roman" w:hAnsi="Times New Roman"/>
-          <w:sz w:val="24"/>
-          <w:szCs w:val="24"/>
-        </w:rPr>
-      </w:r>
-      <w:r>
-        <w:rPr>
           <w:sz w:val="24"/>
           <w:szCs w:val="24"/>
           <w:rFonts w:cs="Times New Roman" w:ascii="Times New Roman" w:hAnsi="Times New Roman"/>
         </w:rPr>
         <w:fldChar w:fldCharType="separate"/>
       </w:r>
+      <w:r>
+        <w:rPr>
+          <w:rFonts w:cs="Times New Roman" w:ascii="Times New Roman" w:hAnsi="Times New Roman"/>
+          <w:sz w:val="24"/>
+          <w:szCs w:val="24"/>
+        </w:rPr>
+        <w:t>[3,7]</w:t>
+      </w:r>
+      <w:r>
+        <w:rPr>
+          <w:rFonts w:cs="Times New Roman" w:ascii="Times New Roman" w:hAnsi="Times New Roman"/>
+          <w:sz w:val="24"/>
+          <w:szCs w:val="24"/>
+        </w:rPr>
+      </w:r>
+      <w:r>
+        <w:rPr>
+          <w:sz w:val="24"/>
+          <w:szCs w:val="24"/>
+          <w:rFonts w:cs="Times New Roman" w:ascii="Times New Roman" w:hAnsi="Times New Roman"/>
+        </w:rPr>
+        <w:fldChar w:fldCharType="end"/>
+      </w:r>
+      <w:r>
+        <w:rPr>
+          <w:rFonts w:cs="Times New Roman" w:ascii="Times New Roman" w:hAnsi="Times New Roman"/>
+          <w:sz w:val="24"/>
+          <w:szCs w:val="24"/>
+        </w:rPr>
+      </w:r>
       <w:commentRangeEnd w:id="2"/>
       <w:r>
         <w:commentReference w:id="2"/>
-      </w:r>
-      <w:r>
-        <w:rPr>
-          <w:rFonts w:cs="Times New Roman" w:ascii="Times New Roman" w:hAnsi="Times New Roman"/>
-          <w:sz w:val="24"/>
-          <w:szCs w:val="24"/>
-        </w:rPr>
-        <w:t>[3,7]</w:t>
-      </w:r>
-      <w:r>
-        <w:rPr>
-          <w:rFonts w:cs="Times New Roman" w:ascii="Times New Roman" w:hAnsi="Times New Roman"/>
-          <w:sz w:val="24"/>
-          <w:szCs w:val="24"/>
-        </w:rPr>
-      </w:r>
-      <w:r>
-        <w:rPr>
-          <w:sz w:val="24"/>
-          <w:szCs w:val="24"/>
-          <w:rFonts w:cs="Times New Roman" w:ascii="Times New Roman" w:hAnsi="Times New Roman"/>
-        </w:rPr>
-        <w:fldChar w:fldCharType="end"/>
       </w:r>
       <w:r>
         <w:rPr>
@@ -1717,7 +1717,35 @@
           <w:sz w:val="24"/>
           <w:szCs w:val="24"/>
         </w:rPr>
-        <w:t xml:space="preserve">. This review thus focuses solely on the photochemical process that does not involve using any electrodes. </w:t>
+        <w:t xml:space="preserve">. </w:t>
+      </w:r>
+      <w:commentRangeStart w:id="7"/>
+      <w:r>
+        <w:rPr>
+          <w:rFonts w:cs="Times New Roman" w:ascii="Times New Roman" w:hAnsi="Times New Roman"/>
+          <w:sz w:val="24"/>
+          <w:szCs w:val="24"/>
+        </w:rPr>
+        <w:t>This review thus focuses solely on the photochemical process that does not involve using any electrodes.</w:t>
+      </w:r>
+      <w:r>
+        <w:rPr>
+          <w:rFonts w:cs="Times New Roman" w:ascii="Times New Roman" w:hAnsi="Times New Roman"/>
+          <w:sz w:val="24"/>
+          <w:szCs w:val="24"/>
+        </w:rPr>
+      </w:r>
+      <w:commentRangeEnd w:id="7"/>
+      <w:r>
+        <w:commentReference w:id="7"/>
+      </w:r>
+      <w:r>
+        <w:rPr>
+          <w:rFonts w:cs="Times New Roman" w:ascii="Times New Roman" w:hAnsi="Times New Roman"/>
+          <w:sz w:val="24"/>
+          <w:szCs w:val="24"/>
+        </w:rPr>
+        <w:t xml:space="preserve"> </w:t>
       </w:r>
     </w:p>
     <w:p>
@@ -1851,7 +1879,35 @@
           <w:sz w:val="24"/>
           <w:szCs w:val="24"/>
         </w:rPr>
-        <w:t>. Hence a large surface area is needed to harvest this energy reasonably</w:t>
+        <w:t xml:space="preserve">. Hence a </w:t>
+      </w:r>
+      <w:commentRangeStart w:id="8"/>
+      <w:r>
+        <w:rPr>
+          <w:rFonts w:cs="Times New Roman" w:ascii="Times New Roman" w:hAnsi="Times New Roman"/>
+          <w:sz w:val="24"/>
+          <w:szCs w:val="24"/>
+        </w:rPr>
+        <w:t>large surface area</w:t>
+      </w:r>
+      <w:r>
+        <w:rPr>
+          <w:rFonts w:cs="Times New Roman" w:ascii="Times New Roman" w:hAnsi="Times New Roman"/>
+          <w:sz w:val="24"/>
+          <w:szCs w:val="24"/>
+        </w:rPr>
+      </w:r>
+      <w:commentRangeEnd w:id="8"/>
+      <w:r>
+        <w:commentReference w:id="8"/>
+      </w:r>
+      <w:r>
+        <w:rPr>
+          <w:rFonts w:cs="Times New Roman" w:ascii="Times New Roman" w:hAnsi="Times New Roman"/>
+          <w:sz w:val="24"/>
+          <w:szCs w:val="24"/>
+        </w:rPr>
+        <w:t xml:space="preserve"> is needed to harvest this energy reasonably</w:t>
       </w:r>
       <w:r>
         <w:fldChar w:fldCharType="begin"/>
@@ -1982,7 +2038,35 @@
           <w:sz w:val="24"/>
           <w:szCs w:val="24"/>
         </w:rPr>
-        <w:t xml:space="preserve">. The photoelectrocatalytic method is frequently used for its efficiency. Nevertheless, it requires an additional bias voltage to suppress the recombination of the photogenerated carriers </w:t>
+        <w:t xml:space="preserve">. The photoelectrocatalytic method is frequently used for its efficiency. Nevertheless, it requires an additional bias voltage to suppress the recombination of </w:t>
+      </w:r>
+      <w:commentRangeStart w:id="9"/>
+      <w:r>
+        <w:rPr>
+          <w:rFonts w:cs="Times New Roman" w:ascii="Times New Roman" w:hAnsi="Times New Roman"/>
+          <w:sz w:val="24"/>
+          <w:szCs w:val="24"/>
+        </w:rPr>
+        <w:t>the</w:t>
+      </w:r>
+      <w:r>
+        <w:rPr>
+          <w:rFonts w:cs="Times New Roman" w:ascii="Times New Roman" w:hAnsi="Times New Roman"/>
+          <w:sz w:val="24"/>
+          <w:szCs w:val="24"/>
+        </w:rPr>
+      </w:r>
+      <w:commentRangeEnd w:id="9"/>
+      <w:r>
+        <w:commentReference w:id="9"/>
+      </w:r>
+      <w:r>
+        <w:rPr>
+          <w:rFonts w:cs="Times New Roman" w:ascii="Times New Roman" w:hAnsi="Times New Roman"/>
+          <w:sz w:val="24"/>
+          <w:szCs w:val="24"/>
+        </w:rPr>
+        <w:t xml:space="preserve"> photogenerated carriers </w:t>
       </w:r>
       <w:r>
         <w:fldChar w:fldCharType="begin"/>
@@ -2039,7 +2123,51 @@
           <w:sz w:val="24"/>
           <w:szCs w:val="24"/>
         </w:rPr>
-        <w:t>. In this review, the need for an additional energy source is beyond the scope of this report. As already established in literature, if an electrode is not needed in a photochemical process, the word “photocatalytic” indicates a setup that proceeds by a reaction mechanism that does not need electric potential to break the bond between oxygen and hydrogen</w:t>
+        <w:t xml:space="preserve">. </w:t>
+      </w:r>
+      <w:commentRangeStart w:id="10"/>
+      <w:r>
+        <w:rPr>
+          <w:rFonts w:cs="Times New Roman" w:ascii="Times New Roman" w:hAnsi="Times New Roman"/>
+          <w:sz w:val="24"/>
+          <w:szCs w:val="24"/>
+        </w:rPr>
+        <w:t>In this review, the need for an additional energy source is beyond the scope of this report.</w:t>
+      </w:r>
+      <w:r>
+        <w:rPr>
+          <w:rFonts w:cs="Times New Roman" w:ascii="Times New Roman" w:hAnsi="Times New Roman"/>
+          <w:sz w:val="24"/>
+          <w:szCs w:val="24"/>
+        </w:rPr>
+      </w:r>
+      <w:commentRangeEnd w:id="10"/>
+      <w:r>
+        <w:commentReference w:id="10"/>
+      </w:r>
+      <w:r>
+        <w:rPr>
+          <w:rFonts w:cs="Times New Roman" w:ascii="Times New Roman" w:hAnsi="Times New Roman"/>
+          <w:sz w:val="24"/>
+          <w:szCs w:val="24"/>
+        </w:rPr>
+        <w:t xml:space="preserve"> </w:t>
+      </w:r>
+      <w:commentRangeStart w:id="11"/>
+      <w:r>
+        <w:rPr>
+          <w:rFonts w:cs="Times New Roman" w:ascii="Times New Roman" w:hAnsi="Times New Roman"/>
+          <w:sz w:val="24"/>
+          <w:szCs w:val="24"/>
+        </w:rPr>
+        <w:t>As already established in literature, if an electrode is not needed in a photochemical process, the word “photocatalytic” indicates a setup that proceeds by a reaction mechanism that does not need electric potential to break the bond between oxygen and hydrogen</w:t>
+      </w:r>
+      <w:r>
+        <w:rPr>
+          <w:rFonts w:cs="Times New Roman" w:ascii="Times New Roman" w:hAnsi="Times New Roman"/>
+          <w:sz w:val="24"/>
+          <w:szCs w:val="24"/>
+        </w:rPr>
       </w:r>
       <w:r>
         <w:fldChar w:fldCharType="begin"/>
@@ -2052,6 +2180,10 @@
         </w:rPr>
         <w:instrText>ADDIN CSL_CITATION {"citationItems":[{"id":"ITEM-1","itemData":{"DOI":"10.1016/j.ijhydene.2012.03.057","ISSN":"03603199","abstract":"Hydrogen produced from solar energy is one of the most promising solar energy technologies that can significantly contribute to a sustainable energy supply in the future. This paper discusses the unique advantages of using solar energy over other forms of energy to produce hydrogen. Then it examines the latest research and development progress of various solar-to-hydrogen production technologies based on thermal, electrical, and photon energy. Comparisons are made to include water splitting methods, solar energy forms, energy efficiency, basic components needed by the processes, and engineering systems, among others. The definitions of overall solar-to-hydrogen production efficiencies and the categorization criteria for various methods are examined and discussed. The examined methods include thermochemical water splitting, water electrolysis, photoelectrochemical, and photochemical methods, among others. It is concluded that large production scales are more suitable for thermochemical cycles in order to minimize the energy losses caused by high temperature requirements or multiple chemical reactions and auxiliary processes. Water electrolysis powered by solar generated electricity is currently more mature than other technologies. The solar-to-electricity conversion efficiency is the main limitation in the improvement of the overall hydrogen production efficiency. By comparison, solar powered electrolysis, photoelectrochemical and photochemical technologies can be more advantageous for hydrogen fueling stations because fewer processes are needed, external power sources can be avoided, and extra hydrogen distribution systems can be avoided as well. The narrow wavelength ranges of photosensitive materials limit the efficiencies of solar photovoltaic panels, photoelectrodes, and photocatalysts, hence limit the solar-to-hydrogen efficiencies of solar based water electrolysis, photoelectrochemical and photochemical technologies. Extension of the working wavelength of the materials is an important future research direction to improve the solar-to-hydrogen efficiency. Copyright © 2012, Hydrogen Energy Publications, LLC. Published by Elsevier Ltd. All rights reserved.","author":[{"dropping-particle":"","family":"Wang","given":"Z.","non-dropping-particle":"","parse-names":false,"suffix":""},{"dropping-particle":"","family":"Roberts","given":"R. R.","non-dropping-particle":"","parse-names":false,"suffix":""},{"dropping-particle":"","family":"Naterer","given":"G. F.","non-dropping-particle":"","parse-names":false,"suffix":""},{"dropping-particle":"","family":"Gabriel","given":"K. S.","non-dropping-particle":"","parse-names":false,"suffix":""}],"container-title":"International Journal of Hydrogen Energy","id":"ITEM-1","issue":"21","issued":{"date-parts":[["2012"]]},"page":"16287-16301","publisher":"Elsevier Ltd","title":"Comparison of thermochemical, electrolytic, photoelectrolytic and photochemical solar-to-hydrogen production technologies","type":"article-journal","volume":"37"},"uris":["http://www.mendeley.com/documents/?uuid=c4d00e76-baa9-4725-a2ea-43ae45b5597b"]}],"mendeley":{"formattedCitation":"[21]","plainTextFormattedCitation":"[21]","previouslyFormattedCitation":"[21]"},"properties":{"noteIndex":0},"schema":"https://github.com/citation-style-language/schema/raw/master/csl-citation.json"}</w:instrText>
       </w:r>
+      <w:commentRangeEnd w:id="11"/>
+      <w:r>
+        <w:commentReference w:id="11"/>
+      </w:r>
       <w:r>
         <w:rPr>
           <w:rFonts w:cs="Times New Roman" w:ascii="Times New Roman" w:hAnsi="Times New Roman"/>
@@ -2096,7 +2228,81 @@
           <w:sz w:val="24"/>
           <w:szCs w:val="24"/>
         </w:rPr>
-        <w:t>. The photocatalysis hydrogen evolution route has been identified as the most straightforward route for water splitting, which can produce a large scale of hydrogen at a very low cost</w:t>
+        <w:t>. The</w:t>
+      </w:r>
+      <w:ins w:id="0" w:author="Unknown Author" w:date="2022-08-03T12:54:40Z">
+        <w:r>
+          <w:rPr>
+            <w:rFonts w:cs="Times New Roman" w:ascii="Times New Roman" w:hAnsi="Times New Roman"/>
+            <w:sz w:val="24"/>
+            <w:szCs w:val="24"/>
+          </w:rPr>
+          <w:t xml:space="preserve"> </w:t>
+        </w:r>
+      </w:ins>
+      <w:ins w:id="1" w:author="Unknown Author" w:date="2022-08-03T12:54:40Z">
+        <w:r>
+          <w:rPr>
+            <w:rFonts w:cs="Times New Roman" w:ascii="Times New Roman" w:hAnsi="Times New Roman"/>
+            <w:sz w:val="24"/>
+            <w:szCs w:val="24"/>
+          </w:rPr>
+          <w:t>photocatalytic</w:t>
+        </w:r>
+      </w:ins>
+      <w:del w:id="2" w:author="Unknown Author" w:date="2022-08-03T12:54:53Z">
+        <w:r>
+          <w:rPr>
+            <w:rFonts w:cs="Times New Roman" w:ascii="Times New Roman" w:hAnsi="Times New Roman"/>
+            <w:sz w:val="24"/>
+            <w:szCs w:val="24"/>
+          </w:rPr>
+          <w:delText xml:space="preserve"> photocatalysis</w:delText>
+        </w:r>
+      </w:del>
+      <w:r>
+        <w:rPr>
+          <w:rFonts w:cs="Times New Roman" w:ascii="Times New Roman" w:hAnsi="Times New Roman"/>
+          <w:sz w:val="24"/>
+          <w:szCs w:val="24"/>
+        </w:rPr>
+        <w:commentReference w:id="12"/>
+      </w:r>
+      <w:r>
+        <w:rPr>
+          <w:rFonts w:cs="Times New Roman" w:ascii="Times New Roman" w:hAnsi="Times New Roman"/>
+          <w:sz w:val="24"/>
+          <w:szCs w:val="24"/>
+        </w:rPr>
+        <w:t xml:space="preserve"> hydrogen evolution route has been identified as the most straightforward route for water splitting, </w:t>
+      </w:r>
+      <w:commentRangeStart w:id="13"/>
+      <w:r>
+        <w:rPr>
+          <w:rFonts w:cs="Times New Roman" w:ascii="Times New Roman" w:hAnsi="Times New Roman"/>
+          <w:sz w:val="24"/>
+          <w:szCs w:val="24"/>
+        </w:rPr>
+        <w:t>which can produce a large scale of hydrogen at a very low cos</w:t>
+      </w:r>
+      <w:r>
+        <w:rPr>
+          <w:rFonts w:cs="Times New Roman" w:ascii="Times New Roman" w:hAnsi="Times New Roman"/>
+          <w:sz w:val="24"/>
+          <w:szCs w:val="24"/>
+        </w:rPr>
+      </w:r>
+      <w:commentRangeEnd w:id="13"/>
+      <w:r>
+        <w:commentReference w:id="13"/>
+      </w:r>
+      <w:r>
+        <w:rPr>
+          <w:rFonts w:cs="Times New Roman" w:ascii="Times New Roman" w:hAnsi="Times New Roman"/>
+          <w:sz w:val="24"/>
+          <w:szCs w:val="24"/>
+        </w:rPr>
+        <w:t>t</w:t>
       </w:r>
       <w:r>
         <w:fldChar w:fldCharType="begin"/>
@@ -2173,7 +2379,91 @@
           <w:sz w:val="24"/>
           <w:szCs w:val="24"/>
         </w:rPr>
-        <w:t>The photocatalysis route uses energy from solar to split water into hydrogen via a two-electron or four-electron process. This process is eco-friendly and does not require extra energy. Many research findings have used noble metal or non-noble metal-based materials as photocatalysts. Noble metal-based photocatalysts have been extensively used due to their effectiveness as redox co-catalyst and because they generally possess excellent physicochemical properties, high catalytic activities, and electrical properties. In recent years, attention is now being shifted to the non-noble metal catalyst due to the low abundance and expensive nature of noble metals, limiting their application in water splitting reactions</w:t>
+        <w:t xml:space="preserve">The </w:t>
+      </w:r>
+      <w:commentRangeStart w:id="14"/>
+      <w:r>
+        <w:rPr>
+          <w:rFonts w:cs="Times New Roman" w:ascii="Times New Roman" w:hAnsi="Times New Roman"/>
+          <w:sz w:val="24"/>
+          <w:szCs w:val="24"/>
+        </w:rPr>
+        <w:t>photocatalysis</w:t>
+      </w:r>
+      <w:r>
+        <w:rPr>
+          <w:rFonts w:cs="Times New Roman" w:ascii="Times New Roman" w:hAnsi="Times New Roman"/>
+          <w:sz w:val="24"/>
+          <w:szCs w:val="24"/>
+        </w:rPr>
+      </w:r>
+      <w:commentRangeEnd w:id="14"/>
+      <w:r>
+        <w:commentReference w:id="14"/>
+      </w:r>
+      <w:r>
+        <w:rPr>
+          <w:rFonts w:cs="Times New Roman" w:ascii="Times New Roman" w:hAnsi="Times New Roman"/>
+          <w:sz w:val="24"/>
+          <w:szCs w:val="24"/>
+        </w:rPr>
+        <w:t xml:space="preserve"> route uses energy from </w:t>
+      </w:r>
+      <w:commentRangeStart w:id="15"/>
+      <w:r>
+        <w:rPr>
+          <w:rFonts w:cs="Times New Roman" w:ascii="Times New Roman" w:hAnsi="Times New Roman"/>
+          <w:sz w:val="24"/>
+          <w:szCs w:val="24"/>
+        </w:rPr>
+        <w:t xml:space="preserve">solar </w:t>
+      </w:r>
+      <w:r>
+        <w:rPr>
+          <w:rFonts w:cs="Times New Roman" w:ascii="Times New Roman" w:hAnsi="Times New Roman"/>
+          <w:sz w:val="24"/>
+          <w:szCs w:val="24"/>
+        </w:rPr>
+      </w:r>
+      <w:commentRangeEnd w:id="15"/>
+      <w:r>
+        <w:commentReference w:id="15"/>
+      </w:r>
+      <w:r>
+        <w:rPr>
+          <w:rFonts w:cs="Times New Roman" w:ascii="Times New Roman" w:hAnsi="Times New Roman"/>
+          <w:sz w:val="24"/>
+          <w:szCs w:val="24"/>
+        </w:rPr>
+        <w:t xml:space="preserve">to split water into hydrogen via a two-electron or four-electron process. This process is eco-friendly and does not require extra energy. Many research findings have used noble metal or non-noble metal-based materials as photocatalysts. Noble metal-based photocatalysts have been extensively used due to their effectiveness as redox co-catalyst and because they generally possess excellent physicochemical properties, high catalytic activities, and </w:t>
+      </w:r>
+      <w:commentRangeStart w:id="16"/>
+      <w:r>
+        <w:rPr>
+          <w:rFonts w:cs="Times New Roman" w:ascii="Times New Roman" w:hAnsi="Times New Roman"/>
+          <w:sz w:val="24"/>
+          <w:szCs w:val="24"/>
+        </w:rPr>
+        <w:t xml:space="preserve">electrical </w:t>
+      </w:r>
+      <w:r>
+        <w:rPr>
+          <w:rFonts w:cs="Times New Roman" w:ascii="Times New Roman" w:hAnsi="Times New Roman"/>
+          <w:sz w:val="24"/>
+          <w:szCs w:val="24"/>
+        </w:rPr>
+      </w:r>
+      <w:commentRangeEnd w:id="16"/>
+      <w:r>
+        <w:commentReference w:id="16"/>
+      </w:r>
+      <w:r>
+        <w:rPr>
+          <w:rFonts w:cs="Times New Roman" w:ascii="Times New Roman" w:hAnsi="Times New Roman"/>
+          <w:sz w:val="24"/>
+          <w:szCs w:val="24"/>
+        </w:rPr>
+        <w:t>properties. In recent years, attention is now being shifted to the non-noble metal catalyst due to the low abundance and expensive nature of noble metals, limiting their application in water splitting reactions</w:t>
       </w:r>
       <w:r>
         <w:fldChar w:fldCharType="begin"/>
@@ -2230,7 +2520,35 @@
           <w:sz w:val="24"/>
           <w:szCs w:val="24"/>
         </w:rPr>
-        <w:t>. Moreover, the non-noble metal photocatalysts have also been reported to possess good efficiency because they are cheap, exhibit good stability, and do not become deactivated under certain conditions, unlike noble metal catalysts like platinum-based photocatalyst, which becomes deactivated in halide solutions</w:t>
+        <w:t xml:space="preserve">. Moreover, the non-noble metal photocatalysts </w:t>
+      </w:r>
+      <w:commentRangeStart w:id="17"/>
+      <w:r>
+        <w:rPr>
+          <w:rFonts w:cs="Times New Roman" w:ascii="Times New Roman" w:hAnsi="Times New Roman"/>
+          <w:sz w:val="24"/>
+          <w:szCs w:val="24"/>
+        </w:rPr>
+        <w:t>have also been reported to possess good efficiency because</w:t>
+      </w:r>
+      <w:r>
+        <w:rPr>
+          <w:rFonts w:cs="Times New Roman" w:ascii="Times New Roman" w:hAnsi="Times New Roman"/>
+          <w:sz w:val="24"/>
+          <w:szCs w:val="24"/>
+        </w:rPr>
+      </w:r>
+      <w:commentRangeEnd w:id="17"/>
+      <w:r>
+        <w:commentReference w:id="17"/>
+      </w:r>
+      <w:r>
+        <w:rPr>
+          <w:rFonts w:cs="Times New Roman" w:ascii="Times New Roman" w:hAnsi="Times New Roman"/>
+          <w:sz w:val="24"/>
+          <w:szCs w:val="24"/>
+        </w:rPr>
+        <w:t xml:space="preserve"> they are cheap, exhibit good stability, and do not become deactivated under certain conditions, unlike noble metal catalysts like platinum-based photocatalyst, which becomes deactivated in halide solutions</w:t>
       </w:r>
       <w:r>
         <w:fldChar w:fldCharType="begin"/>
@@ -2287,7 +2605,27 @@
           <w:sz w:val="24"/>
           <w:szCs w:val="24"/>
         </w:rPr>
-        <w:t>. With the above merit in mind, this review focuses mainly on photocatalytic hydrogen evolution via water splitting using Transition metal chalcogenide as a non-noble metal photocatalyst.</w:t>
+        <w:t xml:space="preserve">. </w:t>
+      </w:r>
+      <w:commentRangeStart w:id="18"/>
+      <w:r>
+        <w:rPr>
+          <w:rFonts w:cs="Times New Roman" w:ascii="Times New Roman" w:hAnsi="Times New Roman"/>
+          <w:sz w:val="24"/>
+          <w:szCs w:val="24"/>
+        </w:rPr>
+        <w:t>With the above merit in mind, this review focuses mainly on photocatalytic hydrogen evolution via water splitting using Transition metal chalcogenide as a non-noble metal photocatalyst.</w:t>
+      </w:r>
+      <w:commentRangeEnd w:id="18"/>
+      <w:r>
+        <w:commentReference w:id="18"/>
+      </w:r>
+      <w:r>
+        <w:rPr>
+          <w:rFonts w:cs="Times New Roman" w:ascii="Times New Roman" w:hAnsi="Times New Roman"/>
+          <w:sz w:val="24"/>
+          <w:szCs w:val="24"/>
+        </w:rPr>
       </w:r>
     </w:p>
     <w:p>
@@ -2449,7 +2787,23 @@
           <w:sz w:val="24"/>
           <w:szCs w:val="24"/>
         </w:rPr>
-        <w:t>, have been used in solar-driven photocatalytic splitting of water</w:t>
+        <w:t xml:space="preserve">, have been used </w:t>
+      </w:r>
+      <w:commentRangeStart w:id="19"/>
+      <w:r>
+        <w:rPr>
+          <w:rFonts w:cs="Times New Roman" w:ascii="Times New Roman" w:hAnsi="Times New Roman"/>
+          <w:sz w:val="24"/>
+          <w:szCs w:val="24"/>
+        </w:rPr>
+        <w:t>in solar-driven photocatalytic splitting of water</w:t>
+      </w:r>
+      <w:r>
+        <w:rPr>
+          <w:rFonts w:cs="Times New Roman" w:ascii="Times New Roman" w:hAnsi="Times New Roman"/>
+          <w:sz w:val="24"/>
+          <w:szCs w:val="24"/>
+        </w:rPr>
       </w:r>
       <w:r>
         <w:fldChar w:fldCharType="begin"/>
@@ -2462,6 +2816,10 @@
         </w:rPr>
         <w:instrText>ADDIN CSL_CITATION {"citationItems":[{"id":"ITEM-1","itemData":{"DOI":"10.1021/acs.iecr.7b00371","ISSN":"15205045","abstract":"Photocatalysis has attracted great attention due to its useful environmental applications for hazardous pollutants degradation and sustainable hydrogen evolution. Recently, transition metal dichalcogenide (TMD) based materials have shown great potential in photocatalysis field. Due to their special two-dimensional layered structure and excellent electrochemical catalysis properties, they can be used as effective cocatalysts and supports to modify semiconductors for enhanced photocatalytic activities. By loading TMDs as cocatalysts, stable junctions could be created to facilitate the photogenerated electrons transfer. Moreover, the exposed edges of TMDs are active for hydrogen evolution or oxygen activation, thus leading to the improved performance for semiconductor/TMD composite in photocatalytic H2 evolution and pollutants degradation. This review will focus on the roles of TMDs as cocatalysts for semiconductors in photocatalytic hydrogen evolution and environmental remediation. We expect our work can provide enriched information to harvest the excellent special properties of TMDs as a platform to fabricate more efficient photocatalysts for solar energy utilization. (Chemical Equation Presented).","author":[{"dropping-particle":"","family":"Peng","given":"Wenchao","non-dropping-particle":"","parse-names":false,"suffix":""},{"dropping-particle":"","family":"Li","given":"Yang","non-dropping-particle":"","parse-names":false,"suffix":""},{"dropping-particle":"","family":"Zhang","given":"Fengbao","non-dropping-particle":"","parse-names":false,"suffix":""},{"dropping-particle":"","family":"Zhang","given":"Guoliang","non-dropping-particle":"","parse-names":false,"suffix":""},{"dropping-particle":"","family":"Fan","given":"Xiaobin","non-dropping-particle":"","parse-names":false,"suffix":""}],"container-title":"Industrial and Engineering Chemistry Research","id":"ITEM-1","issue":"16","issued":{"date-parts":[["2017"]]},"page":"4611-4626","title":"Roles of Two-Dimensional Transition Metal Dichalcogenides as Cocatalysts in Photocatalytic Hydrogen Evolution and Environmental Remediation","type":"article-journal","volume":"56"},"uris":["http://www.mendeley.com/documents/?uuid=bc3f3388-9ed9-4466-a984-35929faa0aa0"]},{"id":"ITEM-2","itemData":{"DOI":"10.1021/jp303503c","ISSN":"19327447","abstract":"The ternary CdS-graphene-TiO 2 hybrids (CdS-GR-TiO 2) have been prepared through an in situ strategy on the flatland of graphene oxide (GO). The structure and properties have been characterized by a series of techniques, including X-ray diffraction (XRD), field-emission scanning electron microscopy (FE-SEM), transmission scanning electron microscopy (TEM), energy-dispersive X-ray spectroscopy (EDX), UV-vis diffuse reflectance spectra (DRS), electrochemical analysis, photoluminescence spectra (PL), nitrogen adsorption-desorption, and electron spin resonance spectra (ESR). Combined with our previous results, it is found that the introduction of the third-component TiO 2 can maintain the morphology and porosity of the samples, whereas it is able to tune the energy band, increase the surface area, and facilitate the electron transfer, thus prolonging the lifetime of photogenerated carriers. Taking photocatalytic selective oxidation of various alcohols to their corresponding aldehydes as model reactions, the ternary CdS-GR-TiO 2 hybrid exhibits enhanced photocatalytic activity compared with its foundation matrix binary CdS-GR. The improved photocatalytic performance can be attributed to the combined interaction of the longer lifetime of photogenerated electron-hole pairs, faster interfacial charge transfer rate, and larger surface area. In addition, a possible reaction mechanism has been proposed. This work indicates that the careful design of graphene-based composites by coupling graphene to suitable, multiple semiconductors allows the achievement of more efficient photocatalysts, which may have the great potential to improve the capacity for photocatalytic processes significantly. As a proof-of-concept, it is expected that this work could offer new inroads into exploration and utilization of graphene-based nanocomposites as a fertile ground for energy conversion. © 2012 American Chemical Society.","author":[{"dropping-particle":"","family":"Zhang","given":"Nan","non-dropping-particle":"","parse-names":false,"suffix":""},{"dropping-particle":"","family":"Zhang","given":"Yanhui","non-dropping-particle":"","parse-names":false,"suffix":""},{"dropping-particle":"","family":"Pan","given":"Xiaoyang","non-dropping-particle":"","parse-names":false,"suffix":""},{"dropping-particle":"","family":"Yang","given":"Min Quan","non-dropping-particle":"","parse-names":false,"suffix":""},{"dropping-particle":"","family":"Xu","given":"Yi Jun","non-dropping-particle":"","parse-names":false,"suffix":""}],"container-title":"Journal of Physical Chemistry C","id":"ITEM-2","issue":"34","issued":{"date-parts":[["2012"]]},"page":"18023-18031","title":"Constructing ternary CdS-graphene-TiO 2 hybrids on the flatland of graphene oxide with enhanced visible-light photoactivity for selective transformation","type":"article-journal","volume":"116"},"uris":["http://www.mendeley.com/documents/?uuid=70d4e49f-88b6-4271-83bb-b0f400a63c38"]},{"id":"ITEM-3","itemData":{"DOI":"https://doi.org/10.1016/j.ceramint.2017.11.075","ISSN":"0272-8842","abstract":"Photoelectrochemical (PEC) water splitting using high-performance catalysts shows considerable promise in generating environment-friendly hydrogen energy. Its practical applications, however, suffer from several shortcomings, such as low photocurrent density, large onset-voltage value, and poor durability. In this study, CuS and CdS quantum-dot-cosensitized porous TiO2-based PEC catalysts (CuS-CT) have been successfully synthesized via in situ sulfuration of CuO and CdO coexisting inside a porous TiO2 monolith by a hydrothermal method. Compared to porous TiO2, CuS-sensitized porous TiO2 (CuS-TiO2), and CdS-sensitized porous TiO2 (CdS-TiO2) in terms of PEC performance, the CuS-CT photoanode exhibited a significantly high anodic photocurrent for water splitting under simulated sunlight radiation. The photocurrent produced by the optimized sample of 7% CuS-5% CdS-TiO2 (7% CuS-CT) was nearly 2.7 times higher than that of pure porous TiO2 at 1.0V versus a reversible hydrogen electrode (RHE). Porous TiO2 possesses large surface areas that can drive fast electrolyte transport and afford more surface reaction active sites. On the other hand, CuS and CdS quantum dots not only broaden the visible light absorption range, but also improve photoinduced electron-hole separation efficiency. The co-sensitized multi-nanostructures photoanodes lead to a remarkable and promising application in PEC water splitting reactions.","author":[{"dropping-particle":"","family":"Du","given":"Jimin","non-dropping-particle":"","parse-names":false,"suffix":""},{"dropping-particle":"","family":"Yang","given":"Mengke","non-dropping-particle":"","parse-names":false,"suffix":""},{"dropping-particle":"","family":"Zhang","given":"Fangfang","non-dropping-particle":"","parse-names":false,"suffix":""},{"dropping-particle":"","family":"Cheng","given":"Xuechun","non-dropping-particle":"","parse-names":false,"suffix":""},{"dropping-particle":"","family":"Wu","given":"Haoran","non-dropping-particle":"","parse-names":false,"suffix":""},{"dropping-particle":"","family":"Qin","given":"Huichuang","non-dropping-particle":"","parse-names":false,"suffix":""},{"dropping-particle":"","family":"Jian","given":"Qingsong","non-dropping-particle":"","parse-names":false,"suffix":""},{"dropping-particle":"","family":"Lin","given":"Xialing","non-dropping-particle":"","parse-names":false,"suffix":""},{"dropping-particle":"","family":"Li","given":"Kaidi","non-dropping-particle":"","parse-names":false,"suffix":""},{"dropping-particle":"","family":"Kang","given":"Dae Joon","non-dropping-particle":"","parse-names":false,"suffix":""}],"container-title":"Ceramics International","id":"ITEM-3","issue":"3","issued":{"date-parts":[["2018"]]},"page":"3099-3106","title":"Enhanced charge separation of CuS and CdS quantum-dot-cosensitized porous TiO2-based photoanodes for photoelectrochemical water splitting","type":"article-journal","volume":"44"},"uris":["http://www.mendeley.com/documents/?uuid=b868e340-5cbe-4933-a600-7e9d63d8eb78"]},{"id":"ITEM-4","itemData":{"DOI":"https://doi.org/10.1002/adma.201700439","abstract":"As a member of the group IVB transition metal dichalcogenides (TMDs) family, hafnium disulfide (HfS2) is recently predicted to exhibit higher carrier mobility and higher tunneling current density than group VIB (Mo and W) TMDs. However, the synthesis of high-quality HfS2 crystals, sparsely reported, has greatly hindered the development of this new field. Here, a facile strategy for controlled synthesis of high-quality atomic layered HfS2 crystals by van der Waals epitaxy is reported. Density functional theory calculations are applied to elucidate the systematic epitaxial growth process of the S-edge and Hf-edge. Impressively, the HfS2 back-gate field-effect transistors display a competitive mobility of 7.6 cm2 V−1 s−1 and an ultrahigh on/off ratio exceeding 108. Meanwhile, ultrasensitive near-infrared phototransistors based on the HfS2 crystals (indirect bandgap ≈1.45 eV) exhibit an ultrahigh responsivity exceeding 3.08 × 105 A W−1, which is 109-fold higher than 9 × 10−5 A W−1 obtained from the multilayer MoS2 in near-infrared photodetection. Moreover, an ultrahigh photogain exceeding 4.72 × 105 and an ultrahigh detectivity exceeding 4.01 × 1012 Jones, superior to the vast majority of the reported 2D-materials-based phototransistors, imply a great promise in TMD-based 2D electronic and optoelectronic applications.","author":[{"dropping-particle":"","family":"Fu","given":"Lei","non-dropping-particle":"","parse-names":false,"suffix":""},{"dropping-particle":"","family":"Wang","given":"Feng","non-dropping-particle":"","parse-names":false,"suffix":""},{"dropping-particle":"","family":"Wu","given":"Bin","non-dropping-particle":"","parse-names":false,"suffix":""},{"dropping-particle":"","family":"Wu","given":"Nian","non-dropping-particle":"","parse-names":false,"suffix":""},{"dropping-particle":"","family":"Huang","given":"Wei","non-dropping-particle":"","parse-names":false,"suffix":""},{"dropping-particle":"","family":"Wang","given":"Hanlin","non-dropping-particle":"","parse-names":false,"suffix":""},{"dropping-particle":"","family":"Jin","given":"Chuanhong","non-dropping-particle":"","parse-names":false,"suffix":""},{"dropping-particle":"","family":"Zhuang","given":"Lin","non-dropping-particle":"","parse-names":false,"suffix":""},{"dropping-particle":"","family":"He","given":"Jun","non-dropping-particle":"","parse-names":false,"suffix":""},{"dropping-particle":"","family":"Fu","given":"Lei","non-dropping-particle":"","parse-names":false,"suffix":""},{"dropping-particle":"","family":"Liu","given":"Yunqi","non-dropping-particle":"","parse-names":false,"suffix":""}],"container-title":"Advanced Materials","id":"ITEM-4","issue":"32","issued":{"date-parts":[["2017"]]},"page":"1700439","title":"Van der Waals Epitaxial Growth of Atomic Layered HfS2 Crystals for Ultrasensitive Near-Infrared Phototransistors","type":"article-journal","volume":"29"},"uris":["http://www.mendeley.com/documents/?uuid=dc20de34-a5de-4d40-b10d-b63aecdfd0af"]},{"id":"ITEM-5","itemData":{"DOI":"10.1038/srep11141","ISSN":"20452322","abstract":"Efficient photocatalytic water splitting requires effective generation, separation and transfer of photo-induced charge carriers that can hardly be achieved simultaneously in a single material. Here we show that the effectiveness of each process can be separately maximized in a nanostructured heterojunction with extremely thin absorber layer. We demonstrate this concept on WO 3 /BiVO 4 +CoPi core-shell nanostructured photoanode that achieves near theoretical water splitting efficiency. BiVO 4 is characterized by a high recombination rate of photogenerated carriers that have much shorter diffusion length than the thickness required for sufficient light absorption. This issue can be resolved by the combination of BiVO 4 with more conductive WO 3 nanorods in a form of core-shell heterojunction, where the BiVO 4 absorber layer is thinner than the carrier diffusion length while it's optical thickness is reestablished by light trapping in high aspect ratio nanostructures. Our photoanode demonstrates ultimate water splitting photocurrent of 6.72mAcm -2 under 1 sun illumination at 1.23V RHE that corresponds to ∼90% of the theoretically possible value for BiVO 4. We also demonstrate a self-biased operation of the photoanode in tandem with a double-junction GaAs/InGaAsP photovoltaic cell with stable water splitting photocurrent of 6.56mAcm -2 that corresponds to the solar to hydrogen generation efficiency of 8.1%.","author":[{"dropping-particle":"","family":"Pihosh","given":"Yuriy","non-dropping-particle":"","parse-names":false,"suffix":""},{"dropping-particle":"","family":"Turkevych","given":"Ivan","non-dropping-particle":"","parse-names":false,"suffix":""},{"dropping-particle":"","family":"Mawatari","given":"Kazuma","non-dropping-particle":"","parse-names":false,"suffix":""},{"dropping-particle":"","family":"Uemura","given":"Jin","non-dropping-particle":"","parse-names":false,"suffix":""},{"dropping-particle":"","family":"Kazoe","given":"Yutaka","non-dropping-particle":"","parse-names":false,"suffix":""},{"dropping-particle":"","family":"Kosar","given":"Sonya","non-dropping-particle":"","parse-names":false,"suffix":""},{"dropping-particle":"","family":"Makita","given":"Kikuo","non-dropping-particle":"","parse-names":false,"suffix":""},{"dropping-particle":"","family":"Sugaya","given":"Takeyoshi","non-dropping-particle":"","parse-names":false,"suffix":""},{"dropping-particle":"","family":"Matsui","given":"Takuya","non-dropping-particle":"","parse-names":false,"suffix":""},{"dropping-particle":"","family":"Fujita","given":"Daisuke","non-dropping-particle":"","parse-names":false,"suffix":""},{"dropping-particle":"","family":"Tosa","given":"Masahiro","non-dropping-particle":"","parse-names":false,"suffix":""},{"dropping-particle":"","family":"Kondo","given":"Michio","non-dropping-particle":"","parse-names":false,"suffix":""},{"dropping-particle":"","family":"Kitamori","given":"Takehiko","non-dropping-particle":"","parse-names":false,"suffix":""}],"container-title":"Scientific Reports","id":"ITEM-5","issue":"June","issued":{"date-parts":[["2015"]]},"page":"1-2","publisher":"Nature Publishing Group","title":"Photocatalytic generation of hydrogen by core-shell WO3/BiVO4 nanorods with ultimate water splitting efficiency","type":"article-journal","volume":"5"},"uris":["http://www.mendeley.com/documents/?uuid=a53afe34-ca34-4ac6-888e-43ffcb71f006"]},{"id":"ITEM-6","itemData":{"DOI":"10.5772/intechopen.83628","abstract":"Abstract Long-haul travel does not constitute an obstacle for tourists to travel and is fast gaining the attention of tourists in new and unique experiences. This study was conducted to identify the long-haul travel motivation by international tourists to Penang. A total of 400 respondents participated in this survey, conducted around the tourist attractions in Penang, using cluster random sampling. However, only 370 questionnaires were only used for this research. Data were analysed using SPSS software 22 version. The findings, ‘knowledge and novelty seeking’ were the main push factors that drove long-haul travel by international tourists to Penang. Meanwhile, the main pull factor that attracts long- haul travel by international tourists to Penang was its ‘culture and history’. Additionally, there were partly direct and significant relationships between socio-demographic, trip characteristics and travel motivation (push factors and pull factors). Overall, this study identified the long-haul travel motivations by international tourists to Penang based on socio-demographic, trip characteristics and travel motivation and has indirectly helped in understanding the long-haul travel market particularly for Penang and Southeast Asia. This research also suggested for an effective marketing and promotion strategy in pro- viding useful information that is the key to attract international tourists to travel long distances. Keywords:","author":[{"dropping-particle":"","family":"Shanmugaratnam","given":"Sivagowri","non-dropping-particle":"","parse-names":false,"suffix":""},{"dropping-particle":"","family":"Rasalingam","given":"Shivatharsiny","non-dropping-particle":"","parse-names":false,"suffix":""}],"container-title":"Nanocatalysts","id":"ITEM-6","issued":{"date-parts":[["2019"]]},"page":"1-22","title":"Transition Metal Chalcogenide (TMC) Nanocomposites for Environmental Remediation Application over Extended Solar Irradiation","type":"article-journal"},"uris":["http://www.mendeley.com/documents/?uuid=bbd87c3c-5398-4e2f-8a4a-1a131af1ca8c"]},{"id":"ITEM-7","itemData":{"DOI":"10.1016/j.jphotochem.2017.10.018","ISSN":"10106030","abstract":"This paper describes the synthesis of ZnO/MWCNT nanocomposite, and their potential application in photoelectrochemical (PEC) water splitting for hydrogen generation and photocatalytic degradation of methylene blue dye. For the synthesis of nanocomposite, ZnO nanoparticles were grown on the MWCNT surface by a simple chemical route. Microscopic studies showed that ZnO nanoparticles were well dispersed on the MWCNT surface and Raman study confirmed the intimate integration between ZnO and MWCNT. The nanocomposite exhibit higher photocatalytic degradation of methylene blue dye as compared to bare ZnO. The ZnO/MWCNT photoanode shows ∼5 times increase in photocurrent density in comparison to pure ZnO, at an applied potential of +1 V vs. Ag/AgCl. The enhanced photocurrent density of ZnO/MWCNT photoanode is attributed to the decrease in band-bending and effective interfacial electron transfer due to the conducting CNT scaffold, which facilitates the charge collection and charge transport in the ZnO/MWCNT nanocomposite. The Electrochemical impedance spectroscopy measurements confirmed the faster charge transfer at the interface in the case of nanocomposite. These results suggest substantial potential of ZnO/MWCNT nanocomposite in dye degradation and PEC water splitting applications.","author":[{"dropping-particle":"","family":"Chaudhary","given":"Deepti","non-dropping-particle":"","parse-names":false,"suffix":""},{"dropping-particle":"","family":"Singh","given":"Simrjit","non-dropping-particle":"","parse-names":false,"suffix":""},{"dropping-particle":"","family":"Vankar","given":"V. D.","non-dropping-particle":"","parse-names":false,"suffix":""},{"dropping-particle":"","family":"Khare","given":"Neeraj","non-dropping-particle":"","parse-names":false,"suffix":""}],"container-title":"Journal of Photochemistry and Photobiology A: Chemistry","id":"ITEM-7","issued":{"date-parts":[["2018"]]},"page":"154-161","publisher":"Elsevier B.V.","title":"ZnO nanoparticles decorated multi-walled carbon nanotubes for enhanced photocatalytic and photoelectrochemical water splitting","type":"article-journal","volume":"351"},"uris":["http://www.mendeley.com/documents/?uuid=e1abeefd-c1c3-4a32-ba19-50663e33631c"]},{"id":"ITEM-8","itemData":{"DOI":"10.1021/acscatal.7b03437","ISSN":"21555435","abstract":"Hydrogen generation from the direct splitting of water by photocatalysis is regarded as a promising and renewable solution for the energy crisis. The key to realize this reaction is to find an efficient and robust photocatalyst that ideally makes use of the energy from sunlight. Recently, due to the attractive properties such as appropriate band structure, ultrahigh specific surface area, and more exposed active sites, two-dimensional (2D) photocatalysts have attracted significant attention for photocatalytic water splitting. This Review attempts to summarize recent progress in the fabrication and applications of 2D photocatalysts including graphene-based photocatalysts, 2D oxides, 2D chalcogenides, 2D carbon nitride, and some other emerging 2D materials for water splitting. The construction strategies and characterization techniques for 2D/2D photocatalysts are summarized. Particular attention has been paid to the role of 2D/2D interfaces in these 2D photocatalysts as the interfaces and heterojunctions are critical for facilitating charge separation and improving photocatalysis efficiency. We also critically discuss their stability as photocatalysts for water splitting. Finally, we highlight the ongoing challenges and opportunities for the future development of 2D photocatalysts in this exciting and still emerging area of research.","author":[{"dropping-particle":"","family":"Su","given":"Tongming","non-dropping-particle":"","parse-names":false,"suffix":""},{"dropping-particle":"","family":"Shao","given":"Qian","non-dropping-particle":"","parse-names":false,"suffix":""},{"dropping-particle":"","family":"Qin","given":"Zuzeng","non-dropping-particle":"","parse-names":false,"suffix":""},{"dropping-particle":"","family":"Guo","given":"Zhanhu","non-dropping-particle":"","parse-names":false,"suffix":""},{"dropping-particle":"","family":"Wu","given":"Zili","non-dropping-particle":"","parse-names":false,"suffix":""}],"container-title":"ACS Catalysis","id":"ITEM-8","issue":"3","issued":{"date-parts":[["2018"]]},"page":"2253-2276","title":"Role of Interfaces in Two-Dimensional Photocatalyst for Water Splitting","type":"article-journal","volume":"8"},"uris":["http://www.mendeley.com/documents/?uuid=c384b4c8-4759-47ba-a674-0e87286801ce"]}],"mendeley":{"formattedCitation":"[27–34]","plainTextFormattedCitation":"[27–34]","previouslyFormattedCitation":"[27–34]"},"properties":{"noteIndex":0},"schema":"https://github.com/citation-style-language/schema/raw/master/csl-citation.json"}</w:instrText>
       </w:r>
+      <w:commentRangeEnd w:id="19"/>
+      <w:r>
+        <w:commentReference w:id="19"/>
+      </w:r>
       <w:r>
         <w:rPr>
           <w:rFonts w:cs="Times New Roman" w:ascii="Times New Roman" w:hAnsi="Times New Roman"/>
@@ -2506,7 +2864,35 @@
           <w:sz w:val="24"/>
           <w:szCs w:val="24"/>
         </w:rPr>
-        <w:t xml:space="preserve">. Even though significant progress has been made to date, these materials are still faced with some challenges such as, (i) many semiconductors photocatalyst like metal oxides have been found to only absorb ultraviolet light because of their wide band gap; (ii) due to improper band positions, some semiconductors materials are not suitable for overall water splitting because they only favor either oxidation or reduction activity (undergo a rapid co-existence of the electron-hole pair which brings about inefficiency in the charge separation); (iii) charge recombination occurs easily in their bulk and on the surface of the photocatalyst during the migration of photogenerated charge carries to the reactive sites on the surface which thus make them unsuitable for the photocatalytic process </w:t>
+        <w:t xml:space="preserve">. Even though significant progress has been made to date, these materials are still faced with some challenges such as, (i) many semiconductors photocatalyst like metal oxides have been found to only absorb ultraviolet light because of their wide band gap; (ii) due to improper band positions, some semiconductors materials are not suitable for overall water splitting because they only favor either oxidation or reduction activity (undergo a rapid co-existence of the electron-hole pair which brings about inefficiency in the charge separation); (iii) charge recombination occurs easily in their bulk and on the surface of the photocatalyst during the migration of photogenerated charge carries to the reactive sites on the surface which thus make them </w:t>
+      </w:r>
+      <w:commentRangeStart w:id="20"/>
+      <w:r>
+        <w:rPr>
+          <w:rFonts w:cs="Times New Roman" w:ascii="Times New Roman" w:hAnsi="Times New Roman"/>
+          <w:sz w:val="24"/>
+          <w:szCs w:val="24"/>
+        </w:rPr>
+        <w:t>unsuitable</w:t>
+      </w:r>
+      <w:r>
+        <w:rPr>
+          <w:rFonts w:cs="Times New Roman" w:ascii="Times New Roman" w:hAnsi="Times New Roman"/>
+          <w:sz w:val="24"/>
+          <w:szCs w:val="24"/>
+        </w:rPr>
+      </w:r>
+      <w:commentRangeEnd w:id="20"/>
+      <w:r>
+        <w:commentReference w:id="20"/>
+      </w:r>
+      <w:r>
+        <w:rPr>
+          <w:rFonts w:cs="Times New Roman" w:ascii="Times New Roman" w:hAnsi="Times New Roman"/>
+          <w:sz w:val="24"/>
+          <w:szCs w:val="24"/>
+        </w:rPr>
+        <w:t xml:space="preserve"> for the photocatalytic process </w:t>
       </w:r>
       <w:r>
         <w:fldChar w:fldCharType="begin"/>
@@ -2577,13 +2963,33 @@
           <w:szCs w:val="24"/>
         </w:rPr>
       </w:pPr>
-      <w:r>
-        <w:rPr>
-          <w:rFonts w:cs="Times New Roman" w:ascii="Times New Roman" w:hAnsi="Times New Roman"/>
-          <w:sz w:val="24"/>
-          <w:szCs w:val="24"/>
-        </w:rPr>
-        <w:t>Therefore, new photoctalytic materials are needed to efficiently carry out the desired activity without the listed deficiencies to circumvent these concerns. The desire for novel materials has thus brought about much research into developing photoactive materials such as two-dimensional (2D) materials. The 2D materials represent an emerging class of thin materials with a sheet-like structure, whose thickness is typically less than 5 nm</w:t>
+      <w:commentRangeStart w:id="21"/>
+      <w:r>
+        <w:rPr>
+          <w:rFonts w:cs="Times New Roman" w:ascii="Times New Roman" w:hAnsi="Times New Roman"/>
+          <w:sz w:val="24"/>
+          <w:szCs w:val="24"/>
+        </w:rPr>
+        <w:t>Therefore, new photoctalytic materials are needed to efficiently carry out the desired activity without the listed deficiencies to circumvent these concerns.</w:t>
+      </w:r>
+      <w:r>
+        <w:rPr>
+          <w:rFonts w:cs="Times New Roman" w:ascii="Times New Roman" w:hAnsi="Times New Roman"/>
+          <w:sz w:val="24"/>
+          <w:szCs w:val="24"/>
+        </w:rPr>
+      </w:r>
+      <w:commentRangeEnd w:id="21"/>
+      <w:r>
+        <w:commentReference w:id="21"/>
+      </w:r>
+      <w:r>
+        <w:rPr>
+          <w:rFonts w:cs="Times New Roman" w:ascii="Times New Roman" w:hAnsi="Times New Roman"/>
+          <w:sz w:val="24"/>
+          <w:szCs w:val="24"/>
+        </w:rPr>
+        <w:t xml:space="preserve"> The desire for novel materials has thus brought about much research into developing photoactive materials such as two-dimensional (2D) materials. The 2D materials represent an emerging class of thin materials with a sheet-like structure, whose thickness is typically less than 5 nm</w:t>
       </w:r>
       <w:r>
         <w:fldChar w:fldCharType="begin"/>
@@ -2811,7 +3217,35 @@
           <w:sz w:val="24"/>
           <w:szCs w:val="24"/>
         </w:rPr>
-        <w:t>. In conjunction with other semiconductor catalysts, they facilitate the charge transfer of the photogenerated electrons and holes</w:t>
+        <w:t xml:space="preserve">. In conjunction with other semiconductor catalysts, they facilitate </w:t>
+      </w:r>
+      <w:commentRangeStart w:id="22"/>
+      <w:r>
+        <w:rPr>
+          <w:rFonts w:cs="Times New Roman" w:ascii="Times New Roman" w:hAnsi="Times New Roman"/>
+          <w:sz w:val="24"/>
+          <w:szCs w:val="24"/>
+        </w:rPr>
+        <w:t>the</w:t>
+      </w:r>
+      <w:r>
+        <w:rPr>
+          <w:rFonts w:cs="Times New Roman" w:ascii="Times New Roman" w:hAnsi="Times New Roman"/>
+          <w:sz w:val="24"/>
+          <w:szCs w:val="24"/>
+        </w:rPr>
+      </w:r>
+      <w:commentRangeEnd w:id="22"/>
+      <w:r>
+        <w:commentReference w:id="22"/>
+      </w:r>
+      <w:r>
+        <w:rPr>
+          <w:rFonts w:cs="Times New Roman" w:ascii="Times New Roman" w:hAnsi="Times New Roman"/>
+          <w:sz w:val="24"/>
+          <w:szCs w:val="24"/>
+        </w:rPr>
+        <w:t xml:space="preserve"> charge transfer of the photogenerated electrons and holes</w:t>
       </w:r>
       <w:r>
         <w:fldChar w:fldCharType="begin"/>
@@ -2868,7 +3302,63 @@
           <w:sz w:val="24"/>
           <w:szCs w:val="24"/>
         </w:rPr>
-        <w:t xml:space="preserve">. Furthermore, they possess varying compositions with different lattice structures with unique electronic structures, which makes them a promising agent in energy applications </w:t>
+        <w:t xml:space="preserve">. Furthermore, they possess varying compositions with different lattice structures with unique electronic structures, which makes them a promising </w:t>
+      </w:r>
+      <w:commentRangeStart w:id="23"/>
+      <w:r>
+        <w:rPr>
+          <w:rFonts w:cs="Times New Roman" w:ascii="Times New Roman" w:hAnsi="Times New Roman"/>
+          <w:sz w:val="24"/>
+          <w:szCs w:val="24"/>
+        </w:rPr>
+        <w:t>agent</w:t>
+      </w:r>
+      <w:r>
+        <w:rPr>
+          <w:rFonts w:cs="Times New Roman" w:ascii="Times New Roman" w:hAnsi="Times New Roman"/>
+          <w:sz w:val="24"/>
+          <w:szCs w:val="24"/>
+        </w:rPr>
+      </w:r>
+      <w:commentRangeEnd w:id="23"/>
+      <w:r>
+        <w:commentReference w:id="23"/>
+      </w:r>
+      <w:r>
+        <w:rPr>
+          <w:rFonts w:cs="Times New Roman" w:ascii="Times New Roman" w:hAnsi="Times New Roman"/>
+          <w:sz w:val="24"/>
+          <w:szCs w:val="24"/>
+        </w:rPr>
+        <w:t xml:space="preserve"> in </w:t>
+      </w:r>
+      <w:commentRangeStart w:id="24"/>
+      <w:r>
+        <w:rPr>
+          <w:rFonts w:cs="Times New Roman" w:ascii="Times New Roman" w:hAnsi="Times New Roman"/>
+          <w:sz w:val="24"/>
+          <w:szCs w:val="24"/>
+        </w:rPr>
+        <w:t>energy</w:t>
+      </w:r>
+      <w:r>
+        <w:rPr>
+          <w:rFonts w:cs="Times New Roman" w:ascii="Times New Roman" w:hAnsi="Times New Roman"/>
+          <w:sz w:val="24"/>
+          <w:szCs w:val="24"/>
+        </w:rPr>
+      </w:r>
+      <w:commentRangeEnd w:id="24"/>
+      <w:r>
+        <w:commentReference w:id="24"/>
+      </w:r>
+      <w:r>
+        <w:rPr>
+          <w:rFonts w:cs="Times New Roman" w:ascii="Times New Roman" w:hAnsi="Times New Roman"/>
+          <w:sz w:val="24"/>
+          <w:szCs w:val="24"/>
+        </w:rPr>
+        <w:t xml:space="preserve"> applications </w:t>
       </w:r>
       <w:r>
         <w:fldChar w:fldCharType="begin"/>
@@ -2982,7 +3472,23 @@
           <w:sz w:val="24"/>
           <w:szCs w:val="24"/>
         </w:rPr>
-        <w:t>, morphologies, and tunable electronic structures, Transition metal chalcogenides have been found to increase the efficiency of the water splitting process</w:t>
+        <w:t xml:space="preserve">, morphologies, and tunable electronic structures, </w:t>
+      </w:r>
+      <w:r>
+        <w:rPr>
+          <w:rFonts w:cs="Times New Roman" w:ascii="Times New Roman" w:hAnsi="Times New Roman"/>
+          <w:sz w:val="24"/>
+          <w:szCs w:val="24"/>
+        </w:rPr>
+        <w:t>t</w:t>
+      </w:r>
+      <w:r>
+        <w:rPr>
+          <w:rFonts w:cs="Times New Roman" w:ascii="Times New Roman" w:hAnsi="Times New Roman"/>
+          <w:sz w:val="24"/>
+          <w:szCs w:val="24"/>
+        </w:rPr>
+        <w:t>ransition metal chalcogenides have been found to increase the efficiency of the water splitting process</w:t>
       </w:r>
       <w:r>
         <w:fldChar w:fldCharType="begin"/>
@@ -3039,7 +3545,43 @@
           <w:sz w:val="24"/>
           <w:szCs w:val="24"/>
         </w:rPr>
-        <w:t>. However, they are not without disadvantages such as, activity, poor conductivity, and stability, which has limited their application in water splitting for large-scale industrial applications</w:t>
+        <w:t xml:space="preserve">. However, they are not without disadvantages such as, </w:t>
+      </w:r>
+      <w:ins w:id="3" w:author="Unknown Author" w:date="2022-08-03T12:52:52Z">
+        <w:r>
+          <w:rPr>
+            <w:rFonts w:cs="Times New Roman" w:ascii="Times New Roman" w:hAnsi="Times New Roman"/>
+            <w:sz w:val="24"/>
+            <w:szCs w:val="24"/>
+          </w:rPr>
+          <w:t xml:space="preserve">low </w:t>
+        </w:r>
+      </w:ins>
+      <w:r>
+        <w:rPr>
+          <w:rFonts w:cs="Times New Roman" w:ascii="Times New Roman" w:hAnsi="Times New Roman"/>
+          <w:sz w:val="24"/>
+          <w:szCs w:val="24"/>
+        </w:rPr>
+        <w:t>activity, poor conductivity</w:t>
+      </w:r>
+      <w:del w:id="4" w:author="Unknown Author" w:date="2022-08-03T12:53:09Z">
+        <w:r>
+          <w:rPr>
+            <w:rFonts w:cs="Times New Roman" w:ascii="Times New Roman" w:hAnsi="Times New Roman"/>
+            <w:sz w:val="24"/>
+            <w:szCs w:val="24"/>
+          </w:rPr>
+          <w:delText>,</w:delText>
+        </w:r>
+      </w:del>
+      <w:r>
+        <w:rPr>
+          <w:rFonts w:cs="Times New Roman" w:ascii="Times New Roman" w:hAnsi="Times New Roman"/>
+          <w:sz w:val="24"/>
+          <w:szCs w:val="24"/>
+        </w:rPr>
+        <w:t xml:space="preserve"> and stability, which has limited their application in water splitting for large-scale industrial applications</w:t>
       </w:r>
       <w:r>
         <w:fldChar w:fldCharType="begin"/>
@@ -3096,7 +3638,85 @@
           <w:sz w:val="24"/>
           <w:szCs w:val="24"/>
         </w:rPr>
-        <w:t xml:space="preserve">. In this review, we thus seek to explore in concise form some notable methods used in preparing these materials and the usefulness and limitation associated with their application as a promising photocatalytic agent in hydrogen gas evolution.  </w:t>
+        <w:t xml:space="preserve">. In this review, </w:t>
+      </w:r>
+      <w:ins w:id="5" w:author="Unknown Author" w:date="2022-08-03T13:03:39Z">
+        <w:r>
+          <w:rPr>
+            <w:rFonts w:cs="Times New Roman" w:ascii="Times New Roman" w:hAnsi="Times New Roman"/>
+            <w:sz w:val="24"/>
+            <w:szCs w:val="24"/>
+          </w:rPr>
+          <w:t>attention is given to photocatalytic water spli</w:t>
+        </w:r>
+      </w:ins>
+      <w:ins w:id="6" w:author="Unknown Author" w:date="2022-08-03T13:04:00Z">
+        <w:r>
+          <w:rPr>
+            <w:rFonts w:cs="Times New Roman" w:ascii="Times New Roman" w:hAnsi="Times New Roman"/>
+            <w:sz w:val="24"/>
+            <w:szCs w:val="24"/>
+          </w:rPr>
+          <w:t xml:space="preserve">tting processes based on transition metal chalcogenide photocatalysts. </w:t>
+        </w:r>
+      </w:ins>
+      <w:ins w:id="7" w:author="Unknown Author" w:date="2022-08-03T13:06:35Z">
+        <w:r>
+          <w:rPr>
+            <w:rFonts w:cs="Times New Roman" w:ascii="Times New Roman" w:hAnsi="Times New Roman"/>
+            <w:sz w:val="24"/>
+            <w:szCs w:val="24"/>
+          </w:rPr>
+          <w:t xml:space="preserve">The numerous methods available for the synthesis of these materials </w:t>
+        </w:r>
+      </w:ins>
+      <w:ins w:id="8" w:author="Unknown Author" w:date="2022-08-03T13:07:02Z">
+        <w:r>
+          <w:rPr>
+            <w:rFonts w:cs="Times New Roman" w:ascii="Times New Roman" w:hAnsi="Times New Roman"/>
+            <w:sz w:val="24"/>
+            <w:szCs w:val="24"/>
+          </w:rPr>
+          <w:t xml:space="preserve">will be explored, followed by the </w:t>
+        </w:r>
+      </w:ins>
+      <w:ins w:id="9" w:author="Unknown Author" w:date="2022-08-03T13:08:08Z">
+        <w:r>
+          <w:rPr>
+            <w:rFonts w:cs="Times New Roman" w:ascii="Times New Roman" w:hAnsi="Times New Roman"/>
+            <w:sz w:val="24"/>
+            <w:szCs w:val="24"/>
+          </w:rPr>
+          <w:t>efficiency displayed in water spliting proceses</w:t>
+        </w:r>
+      </w:ins>
+      <w:ins w:id="10" w:author="Unknown Author" w:date="2022-08-03T13:09:16Z">
+        <w:r>
+          <w:rPr>
+            <w:rFonts w:cs="Times New Roman" w:ascii="Times New Roman" w:hAnsi="Times New Roman"/>
+            <w:sz w:val="24"/>
+            <w:szCs w:val="24"/>
+          </w:rPr>
+          <w:t>. Attempt will also be made to identify the limitations of these materials and the proces b</w:t>
+        </w:r>
+      </w:ins>
+      <w:ins w:id="11" w:author="Unknown Author" w:date="2022-08-03T13:10:00Z">
+        <w:r>
+          <w:rPr>
+            <w:rFonts w:cs="Times New Roman" w:ascii="Times New Roman" w:hAnsi="Times New Roman"/>
+            <w:sz w:val="24"/>
+            <w:szCs w:val="24"/>
+          </w:rPr>
+          <w:t xml:space="preserve">eing explored in circumventing them. </w:t>
+        </w:r>
+      </w:ins>
+      <w:r>
+        <w:rPr>
+          <w:rFonts w:cs="Times New Roman" w:ascii="Times New Roman" w:hAnsi="Times New Roman"/>
+          <w:sz w:val="24"/>
+          <w:szCs w:val="24"/>
+        </w:rPr>
+        <w:t xml:space="preserve">we thus seek to explore in concise form some notable methods used in preparing these materials and the usefulness and limitation associated with their application as a promising photocatalytic agent in hydrogen gas evolution.  </w:t>
       </w:r>
     </w:p>
     <w:p>
@@ -3293,7 +3913,91 @@
           <w:sz w:val="24"/>
           <w:szCs w:val="24"/>
         </w:rPr>
-        <w:t>Although other methods have been used to produce hydrogen, these methods are associated with several unwanted environmental concerns. The photocatalysis route has thus emerged as an alternative platform for hydrogen evolution from water splitting because the raw material is cheap and abundant, and its combustion in the air produces water. This, in turn, makes the whole process non-polluting and cyclical. The photocatalytic process thus proceeds in the presence of light, as seen in equation 2:</w:t>
+        <w:t xml:space="preserve">Although other methods have been used to produce hydrogen, these methods are associated with several unwanted environmental concerns. The photocatalysis route has thus emerged as an alternative platform for hydrogen evolution from water splitting because the raw material is cheap and abundant, and </w:t>
+      </w:r>
+      <w:ins w:id="12" w:author="Unknown Author" w:date="2022-08-03T13:16:34Z">
+        <w:r>
+          <w:rPr>
+            <w:rFonts w:cs="Times New Roman" w:ascii="Times New Roman" w:hAnsi="Times New Roman"/>
+            <w:sz w:val="24"/>
+            <w:szCs w:val="24"/>
+          </w:rPr>
+          <w:t xml:space="preserve">the process is also facile and environmentally benigh. </w:t>
+        </w:r>
+      </w:ins>
+      <w:del w:id="13" w:author="Unknown Author" w:date="2022-08-03T13:17:07Z">
+        <w:r>
+          <w:rPr>
+            <w:rFonts w:cs="Times New Roman" w:ascii="Times New Roman" w:hAnsi="Times New Roman"/>
+            <w:sz w:val="24"/>
+            <w:szCs w:val="24"/>
+          </w:rPr>
+          <w:delText>its combustion in the air produces water</w:delText>
+        </w:r>
+      </w:del>
+      <w:r>
+        <w:rPr>
+          <w:rFonts w:cs="Times New Roman" w:ascii="Times New Roman" w:hAnsi="Times New Roman"/>
+          <w:sz w:val="24"/>
+          <w:szCs w:val="24"/>
+        </w:rPr>
+        <w:t xml:space="preserve">. </w:t>
+      </w:r>
+      <w:ins w:id="14" w:author="Unknown Author" w:date="2022-08-03T13:17:38Z">
+        <w:r>
+          <w:rPr>
+            <w:rFonts w:cs="Times New Roman" w:ascii="Times New Roman" w:hAnsi="Times New Roman"/>
+            <w:sz w:val="24"/>
+            <w:szCs w:val="24"/>
+          </w:rPr>
+          <w:t>The combustion of hydrogen in air also produces H2O</w:t>
+        </w:r>
+      </w:ins>
+      <w:ins w:id="15" w:author="Unknown Author" w:date="2022-08-03T13:18:00Z">
+        <w:r>
+          <w:rPr>
+            <w:rFonts w:cs="Times New Roman" w:ascii="Times New Roman" w:hAnsi="Times New Roman"/>
+            <w:sz w:val="24"/>
+            <w:szCs w:val="24"/>
+          </w:rPr>
+          <w:t>, thus making</w:t>
+        </w:r>
+      </w:ins>
+      <w:del w:id="16" w:author="Unknown Author" w:date="2022-08-03T13:18:12Z">
+        <w:r>
+          <w:rPr>
+            <w:rFonts w:cs="Times New Roman" w:ascii="Times New Roman" w:hAnsi="Times New Roman"/>
+            <w:sz w:val="24"/>
+            <w:szCs w:val="24"/>
+          </w:rPr>
+          <w:delText xml:space="preserve">This, in turn, makes </w:delText>
+        </w:r>
+      </w:del>
+      <w:r>
+        <w:rPr>
+          <w:rFonts w:cs="Times New Roman" w:ascii="Times New Roman" w:hAnsi="Times New Roman"/>
+          <w:sz w:val="24"/>
+          <w:szCs w:val="24"/>
+        </w:rPr>
+        <w:t xml:space="preserve">the whole process non-polluting and cyclical. The photocatalytic process </w:t>
+      </w:r>
+      <w:del w:id="17" w:author="Unknown Author" w:date="2022-08-03T13:18:43Z">
+        <w:r>
+          <w:rPr>
+            <w:rFonts w:cs="Times New Roman" w:ascii="Times New Roman" w:hAnsi="Times New Roman"/>
+            <w:sz w:val="24"/>
+            <w:szCs w:val="24"/>
+          </w:rPr>
+          <w:delText>thus</w:delText>
+        </w:r>
+      </w:del>
+      <w:r>
+        <w:rPr>
+          <w:rFonts w:cs="Times New Roman" w:ascii="Times New Roman" w:hAnsi="Times New Roman"/>
+          <w:sz w:val="24"/>
+          <w:szCs w:val="24"/>
+        </w:rPr>
+        <w:t xml:space="preserve"> proceeds in the presence of light, as seen in equation 2:</w:t>
       </w:r>
     </w:p>
     <w:p>
@@ -3381,7 +4085,53 @@
           <w:sz w:val="24"/>
           <w:szCs w:val="24"/>
         </w:rPr>
-        <w:t>The use of photocatalysts emerged due to the report by Honda and Fujishima. They showed the possibility of water splitting using a photoelectrochemical, which consists of a Pt cathode under ultraviolet (UV), an anode made from a single-crystalline TiO</w:t>
+        <w:t>The use of photocatalysts emerged due to the report by Honda and Fujishima</w:t>
+      </w:r>
+      <w:ins w:id="18" w:author="Unknown Author" w:date="2022-08-03T13:19:12Z">
+        <w:r>
+          <w:rPr>
+            <w:rFonts w:cs="Times New Roman" w:ascii="Times New Roman" w:hAnsi="Times New Roman"/>
+            <w:sz w:val="24"/>
+            <w:szCs w:val="24"/>
+          </w:rPr>
+          <w:t>[insert reference]</w:t>
+        </w:r>
+      </w:ins>
+      <w:r>
+        <w:rPr>
+          <w:rFonts w:cs="Times New Roman" w:ascii="Times New Roman" w:hAnsi="Times New Roman"/>
+          <w:sz w:val="24"/>
+          <w:szCs w:val="24"/>
+        </w:rPr>
+        <w:t>. They showed the possibility of water splitting using a photoelectrochemical, which consists of a Pt cathode under ultraviolet (UV)</w:t>
+      </w:r>
+      <w:ins w:id="19" w:author="Unknown Author" w:date="2022-08-03T13:19:33Z">
+        <w:r>
+          <w:rPr>
+            <w:rFonts w:cs="Times New Roman" w:ascii="Times New Roman" w:hAnsi="Times New Roman"/>
+            <w:sz w:val="24"/>
+            <w:szCs w:val="24"/>
+          </w:rPr>
+          <w:t xml:space="preserve"> </w:t>
+        </w:r>
+      </w:ins>
+      <w:ins w:id="20" w:author="Unknown Author" w:date="2022-08-03T13:19:33Z">
+        <w:r>
+          <w:rPr>
+            <w:rFonts w:cs="Times New Roman" w:ascii="Times New Roman" w:hAnsi="Times New Roman"/>
+            <w:sz w:val="24"/>
+            <w:szCs w:val="24"/>
+          </w:rPr>
+          <w:t>light</w:t>
+        </w:r>
+      </w:ins>
+      <w:r>
+        <w:rPr>
+          <w:rFonts w:cs="Times New Roman" w:ascii="Times New Roman" w:hAnsi="Times New Roman"/>
+          <w:sz w:val="24"/>
+          <w:szCs w:val="24"/>
+        </w:rPr>
+        <w:t>, an anode made from a single-crystalline TiO</w:t>
       </w:r>
       <w:r>
         <w:rPr>
@@ -3822,7 +4572,38 @@
           <w:sz w:val="24"/>
           <w:szCs w:val="24"/>
         </w:rPr>
-        <w:t xml:space="preserve"> must be lesser than the bottom of the conduction band (0 V vs normal hydrogen electrode at pH = 0)</w:t>
+        <w:t xml:space="preserve"> must be lesser than the bottom of the conduction band </w:t>
+      </w:r>
+      <w:ins w:id="21" w:author="Unknown Author" w:date="2022-08-03T13:23:39Z">
+        <w:r>
+          <w:rPr>
+            <w:rFonts w:eastAsia="Calibri" w:cs="Times New Roman" w:ascii="Times New Roman" w:hAnsi="Times New Roman" w:eastAsiaTheme="minorHAnsi"/>
+            <w:color w:val="auto"/>
+            <w:kern w:val="0"/>
+            <w:sz w:val="24"/>
+            <w:szCs w:val="24"/>
+            <w:lang w:val="en-ZA" w:eastAsia="en-US" w:bidi="ar-SA"/>
+          </w:rPr>
+          <w:t>of the</w:t>
+        </w:r>
+      </w:ins>
+      <w:ins w:id="22" w:author="Unknown Author" w:date="2022-08-03T13:23:39Z">
+        <w:r>
+          <w:rPr>
+            <w:rFonts w:cs="Times New Roman" w:ascii="Times New Roman" w:hAnsi="Times New Roman"/>
+            <w:sz w:val="24"/>
+            <w:szCs w:val="24"/>
+          </w:rPr>
+          <w:t xml:space="preserve"> photocatalyst </w:t>
+        </w:r>
+      </w:ins>
+      <w:r>
+        <w:rPr>
+          <w:rFonts w:cs="Times New Roman" w:ascii="Times New Roman" w:hAnsi="Times New Roman"/>
+          <w:sz w:val="24"/>
+          <w:szCs w:val="24"/>
+        </w:rPr>
+        <w:t>(0 V vs normal hydrogen electrode at pH = 0)</w:t>
       </w:r>
       <w:r>
         <w:fldChar w:fldCharType="begin"/>
@@ -3879,7 +4660,45 @@
           <w:sz w:val="24"/>
           <w:szCs w:val="24"/>
         </w:rPr>
-        <w:t>. In comparison, the positivity of the top of the valence bands must be higher than the oxidation potential of H</w:t>
+        <w:t>. In comparison, the positivity of the top of the</w:t>
+      </w:r>
+      <w:ins w:id="23" w:author="Unknown Author" w:date="2022-08-03T13:23:55Z">
+        <w:r>
+          <w:rPr>
+            <w:rFonts w:cs="Times New Roman" w:ascii="Times New Roman" w:hAnsi="Times New Roman"/>
+            <w:sz w:val="24"/>
+            <w:szCs w:val="24"/>
+          </w:rPr>
+          <w:t xml:space="preserve"> </w:t>
+        </w:r>
+      </w:ins>
+      <w:ins w:id="24" w:author="Unknown Author" w:date="2022-08-03T13:23:55Z">
+        <w:r>
+          <w:rPr>
+            <w:rFonts w:cs="Times New Roman" w:ascii="Times New Roman" w:hAnsi="Times New Roman"/>
+            <w:sz w:val="24"/>
+            <w:szCs w:val="24"/>
+          </w:rPr>
+          <w:t>phootocatalyst’</w:t>
+        </w:r>
+      </w:ins>
+      <w:ins w:id="25" w:author="Unknown Author" w:date="2022-08-03T13:24:00Z">
+        <w:r>
+          <w:rPr>
+            <w:rFonts w:cs="Times New Roman" w:ascii="Times New Roman" w:hAnsi="Times New Roman"/>
+            <w:sz w:val="24"/>
+            <w:szCs w:val="24"/>
+          </w:rPr>
+          <w:t>s</w:t>
+        </w:r>
+      </w:ins>
+      <w:r>
+        <w:rPr>
+          <w:rFonts w:cs="Times New Roman" w:ascii="Times New Roman" w:hAnsi="Times New Roman"/>
+          <w:sz w:val="24"/>
+          <w:szCs w:val="24"/>
+        </w:rPr>
+        <w:t xml:space="preserve"> valence bands must be higher than the oxidation potential of H</w:t>
       </w:r>
       <w:r>
         <w:rPr>
@@ -3896,7 +4715,25 @@
           <w:sz w:val="24"/>
           <w:szCs w:val="24"/>
         </w:rPr>
-        <w:t>Oto O</w:t>
+        <w:t>O</w:t>
+      </w:r>
+      <w:ins w:id="26" w:author="Unknown Author" w:date="2022-08-03T13:22:24Z">
+        <w:r>
+          <w:rPr>
+            <w:rFonts w:cs="Times New Roman" w:ascii="Times New Roman" w:hAnsi="Times New Roman"/>
+            <w:sz w:val="24"/>
+            <w:szCs w:val="24"/>
+          </w:rPr>
+          <w:t xml:space="preserve"> </w:t>
+        </w:r>
+      </w:ins>
+      <w:r>
+        <w:rPr>
+          <w:rFonts w:cs="Times New Roman" w:ascii="Times New Roman" w:hAnsi="Times New Roman"/>
+          <w:sz w:val="24"/>
+          <w:szCs w:val="24"/>
+        </w:rPr>
+        <w:t>to O</w:t>
       </w:r>
       <w:r>
         <w:rPr>
@@ -4027,8 +4864,26 @@
           <w:sz w:val="24"/>
           <w:szCs w:val="24"/>
         </w:rPr>
-        <w:t>, and overpotentials from resistance and the slow reaction within the system can, however, increase the band gap</w:t>
-      </w:r>
+        <w:t>, and o</w:t>
+      </w:r>
+      <w:commentRangeStart w:id="25"/>
+      <w:r>
+        <w:rPr>
+          <w:rFonts w:cs="Times New Roman" w:ascii="Times New Roman" w:hAnsi="Times New Roman"/>
+          <w:sz w:val="24"/>
+          <w:szCs w:val="24"/>
+        </w:rPr>
+        <w:t>verpotentials from resistance and the slow reaction within the system can, however, increase the band gap</w:t>
+      </w:r>
+      <w:ins w:id="27" w:author="Unknown Author" w:date="2022-08-03T13:25:23Z">
+        <w:r>
+          <w:rPr>
+            <w:rFonts w:cs="Times New Roman" w:ascii="Times New Roman" w:hAnsi="Times New Roman"/>
+            <w:sz w:val="24"/>
+            <w:szCs w:val="24"/>
+          </w:rPr>
+        </w:r>
+      </w:ins>
       <w:r>
         <w:fldChar w:fldCharType="begin"/>
       </w:r>
@@ -4040,6 +4895,10 @@
         </w:rPr>
         <w:instrText>ADDIN CSL_CITATION {"citationItems":[{"id":"ITEM-1","itemData":{"DOI":"10.3390/catal12050468","ISBN":"2711717674","ISSN":"20734344","abstract":"The quest for a clean, renewable and sustainable energy future has been highly sought for by the scientific community over the last four decades. Photocatalytic water splitting is a very promising technology to proffer a solution to present day environmental pollution and energy crises by generating hydrogen fuel through a “green route” without environmental pollution. Transition metal dichalcogenides (TMDCs) have outstanding properties which make them show great potential as effective co-catalysts with photocatalytic materials such as TiO2, ZnO and CdS for photocatalytic water splitting. Integration of TMDCs with a photocatalyst such as TiO2 provides novel nanohybrid composite materials with outstanding characteristics. In this review, we present the current state of research in the application of TMDCs in photocatalytic water splitting. Three main aspects which consider their properties, advances in the synthesis routes of layered TMDCs and their composites as well as their photocatalytic performances in the water splitting reaction are discussed. Finally, we raise some challenges and perspectives in their future application as materials for water-splitting photocatalysts.","author":[{"dropping-particle":"","family":"Fadojutimi","given":"Paul O.","non-dropping-particle":"","parse-names":false,"suffix":""},{"dropping-particle":"","family":"Gqoba","given":"Siziwe S.","non-dropping-particle":"","parse-names":false,"suffix":""},{"dropping-particle":"","family":"Tetana","given":"Zikhona N.","non-dropping-particle":"","parse-names":false,"suffix":""},{"dropping-particle":"","family":"Moma","given":"John","non-dropping-particle":"","parse-names":false,"suffix":""}],"container-title":"Catalysts","id":"ITEM-1","issue":"5","issued":{"date-parts":[["2022"]]},"title":"Transition Metal Dichalcogenides [MX2] in Photocatalytic Water Splitting","type":"article-journal","volume":"12"},"uris":["http://www.mendeley.com/documents/?uuid=e8fc6c91-d28a-4fa1-9b45-19e49aef0b08"]}],"mendeley":{"formattedCitation":"[26]","plainTextFormattedCitation":"[26]","previouslyFormattedCitation":"[26]"},"properties":{"noteIndex":0},"schema":"https://github.com/citation-style-language/schema/raw/master/csl-citation.json"}</w:instrText>
       </w:r>
+      <w:commentRangeEnd w:id="25"/>
+      <w:r>
+        <w:commentReference w:id="25"/>
+      </w:r>
       <w:r>
         <w:rPr>
           <w:rFonts w:cs="Times New Roman" w:ascii="Times New Roman" w:hAnsi="Times New Roman"/>
@@ -4084,7 +4943,37 @@
           <w:sz w:val="24"/>
           <w:szCs w:val="24"/>
         </w:rPr>
-        <w:t>. The equation summarizing the reaction process is presented in Equation 3, which shows that the holes react with water molecules to give hydrogen ions, which react with the electrons to produce hydrogen. This reaction progresses in a 2:1 stoichiometry ratio</w:t>
+        <w:t xml:space="preserve">. </w:t>
+      </w:r>
+      <w:commentRangeStart w:id="26"/>
+      <w:r>
+        <w:rPr>
+          <w:rFonts w:cs="Times New Roman" w:ascii="Times New Roman" w:hAnsi="Times New Roman"/>
+          <w:sz w:val="24"/>
+          <w:szCs w:val="24"/>
+        </w:rPr>
+        <w:t>The equation summarizing the reaction process is presented in Equation 3, which shows that the holes react with water molecules to give hydrogen ions, which react with the electrons to produce hydrogen</w:t>
+      </w:r>
+      <w:ins w:id="28" w:author="Unknown Author" w:date="2022-08-03T13:28:31Z">
+        <w:r>
+          <w:rPr>
+            <w:rFonts w:cs="Times New Roman" w:ascii="Times New Roman" w:hAnsi="Times New Roman"/>
+            <w:sz w:val="24"/>
+            <w:szCs w:val="24"/>
+          </w:rPr>
+        </w:r>
+      </w:ins>
+      <w:commentRangeEnd w:id="26"/>
+      <w:r>
+        <w:commentReference w:id="26"/>
+      </w:r>
+      <w:r>
+        <w:rPr>
+          <w:rFonts w:cs="Times New Roman" w:ascii="Times New Roman" w:hAnsi="Times New Roman"/>
+          <w:sz w:val="24"/>
+          <w:szCs w:val="24"/>
+        </w:rPr>
+        <w:t>. This reaction progresses in a 2:1 stoichiometry ratio</w:t>
       </w:r>
       <w:r>
         <w:fldChar w:fldCharType="begin"/>
@@ -16417,6 +17306,639 @@
           <w:lang w:val="en-ZA" w:bidi="ar-SA" w:eastAsia="en-US"/>
         </w:rPr>
         <w:t>Harnessing</w:t>
+      </w:r>
+    </w:p>
+  </w:comment>
+  <w:comment w:id="7" w:author="Unknown Author" w:date="2022-08-03T11:24:59Z" w:initials="">
+    <w:p>
+      <w:r>
+        <w:rPr>
+          <w:rFonts w:eastAsia="Calibri" w:cstheme="minorBidi" w:eastAsiaTheme="minorHAnsi" w:cs="" w:ascii="Calibri" w:hAnsi="Calibri"/>
+          <w:b w:val="false"/>
+          <w:bCs w:val="false"/>
+          <w:i w:val="false"/>
+          <w:iCs w:val="false"/>
+          <w:caps w:val="false"/>
+          <w:smallCaps w:val="false"/>
+          <w:strike w:val="false"/>
+          <w:dstrike w:val="false"/>
+          <w:outline w:val="false"/>
+          <w:shadow w:val="false"/>
+          <w:emboss w:val="false"/>
+          <w:imprint w:val="false"/>
+          <w:color w:val="auto"/>
+          <w:spacing w:val="0"/>
+          <w:w w:val="100"/>
+          <w:kern w:val="0"/>
+          <w:position w:val="0"/>
+          <w:sz w:val="20"/>
+          <w:szCs w:val="22"/>
+          <w:u w:val="none"/>
+          <w:vertAlign w:val="baseline"/>
+          <w:em w:val="none"/>
+          <w:lang w:bidi="ar-SA" w:eastAsia="en-US" w:val="en-ZA"/>
+        </w:rPr>
+        <w:t>Lets move this to the final section of the introduction.</w:t>
+      </w:r>
+    </w:p>
+  </w:comment>
+  <w:comment w:id="8" w:author="Unknown Author" w:date="2022-08-03T11:26:29Z" w:initials="">
+    <w:p>
+      <w:r>
+        <w:rPr>
+          <w:rFonts w:eastAsia="Calibri" w:cstheme="minorBidi" w:eastAsiaTheme="minorHAnsi" w:cs="" w:ascii="Calibri" w:hAnsi="Calibri"/>
+          <w:b w:val="false"/>
+          <w:bCs w:val="false"/>
+          <w:i w:val="false"/>
+          <w:iCs w:val="false"/>
+          <w:caps w:val="false"/>
+          <w:smallCaps w:val="false"/>
+          <w:strike w:val="false"/>
+          <w:dstrike w:val="false"/>
+          <w:outline w:val="false"/>
+          <w:shadow w:val="false"/>
+          <w:emboss w:val="false"/>
+          <w:imprint w:val="false"/>
+          <w:color w:val="auto"/>
+          <w:spacing w:val="0"/>
+          <w:w w:val="100"/>
+          <w:kern w:val="0"/>
+          <w:position w:val="0"/>
+          <w:sz w:val="20"/>
+          <w:szCs w:val="22"/>
+          <w:u w:val="none"/>
+          <w:vertAlign w:val="baseline"/>
+          <w:em w:val="none"/>
+          <w:lang w:bidi="ar-SA" w:eastAsia="en-US" w:val="en-ZA"/>
+        </w:rPr>
+        <w:t>Hence a material with large surface area</w:t>
+      </w:r>
+    </w:p>
+  </w:comment>
+  <w:comment w:id="9" w:author="Unknown Author" w:date="2022-08-03T11:28:32Z" w:initials="">
+    <w:p>
+      <w:r>
+        <w:rPr>
+          <w:rFonts w:eastAsia="Calibri" w:cstheme="minorBidi" w:eastAsiaTheme="minorHAnsi" w:cs="" w:ascii="Calibri" w:hAnsi="Calibri"/>
+          <w:b w:val="false"/>
+          <w:bCs w:val="false"/>
+          <w:i w:val="false"/>
+          <w:iCs w:val="false"/>
+          <w:caps w:val="false"/>
+          <w:smallCaps w:val="false"/>
+          <w:strike w:val="false"/>
+          <w:dstrike w:val="false"/>
+          <w:outline w:val="false"/>
+          <w:shadow w:val="false"/>
+          <w:emboss w:val="false"/>
+          <w:imprint w:val="false"/>
+          <w:color w:val="auto"/>
+          <w:spacing w:val="0"/>
+          <w:w w:val="100"/>
+          <w:kern w:val="0"/>
+          <w:position w:val="0"/>
+          <w:sz w:val="20"/>
+          <w:szCs w:val="22"/>
+          <w:u w:val="none"/>
+          <w:vertAlign w:val="baseline"/>
+          <w:em w:val="none"/>
+          <w:lang w:bidi="ar-SA" w:eastAsia="en-US" w:val="en-ZA"/>
+        </w:rPr>
+        <w:t>Remove ‘the’</w:t>
+      </w:r>
+    </w:p>
+  </w:comment>
+  <w:comment w:id="10" w:author="Unknown Author" w:date="2022-08-03T11:29:02Z" w:initials="">
+    <w:p>
+      <w:r>
+        <w:rPr>
+          <w:rFonts w:eastAsia="Calibri" w:cstheme="minorBidi" w:eastAsiaTheme="minorHAnsi" w:cs="" w:ascii="Calibri" w:hAnsi="Calibri"/>
+          <w:b w:val="false"/>
+          <w:bCs w:val="false"/>
+          <w:i w:val="false"/>
+          <w:iCs w:val="false"/>
+          <w:caps w:val="false"/>
+          <w:smallCaps w:val="false"/>
+          <w:strike w:val="false"/>
+          <w:dstrike w:val="false"/>
+          <w:outline w:val="false"/>
+          <w:shadow w:val="false"/>
+          <w:emboss w:val="false"/>
+          <w:imprint w:val="false"/>
+          <w:color w:val="auto"/>
+          <w:spacing w:val="0"/>
+          <w:w w:val="100"/>
+          <w:kern w:val="0"/>
+          <w:position w:val="0"/>
+          <w:sz w:val="20"/>
+          <w:szCs w:val="22"/>
+          <w:u w:val="none"/>
+          <w:vertAlign w:val="baseline"/>
+          <w:em w:val="none"/>
+          <w:lang w:bidi="ar-SA" w:eastAsia="en-US" w:val="en-ZA"/>
+        </w:rPr>
+        <w:t>Move to the final part of the introduction</w:t>
+      </w:r>
+    </w:p>
+  </w:comment>
+  <w:comment w:id="11" w:author="Unknown Author" w:date="2022-08-03T11:30:46Z" w:initials="">
+    <w:p>
+      <w:r>
+        <w:rPr>
+          <w:rFonts w:eastAsia="Calibri" w:cstheme="minorBidi" w:eastAsiaTheme="minorHAnsi" w:cs="" w:ascii="Calibri" w:hAnsi="Calibri"/>
+          <w:b w:val="false"/>
+          <w:bCs w:val="false"/>
+          <w:i w:val="false"/>
+          <w:iCs w:val="false"/>
+          <w:caps w:val="false"/>
+          <w:smallCaps w:val="false"/>
+          <w:strike w:val="false"/>
+          <w:dstrike w:val="false"/>
+          <w:outline w:val="false"/>
+          <w:shadow w:val="false"/>
+          <w:emboss w:val="false"/>
+          <w:imprint w:val="false"/>
+          <w:color w:val="auto"/>
+          <w:spacing w:val="0"/>
+          <w:w w:val="100"/>
+          <w:kern w:val="0"/>
+          <w:position w:val="0"/>
+          <w:sz w:val="20"/>
+          <w:szCs w:val="22"/>
+          <w:u w:val="none"/>
+          <w:vertAlign w:val="baseline"/>
+          <w:em w:val="none"/>
+          <w:lang w:bidi="ar-SA" w:eastAsia="en-US" w:val="en-ZA"/>
+        </w:rPr>
+        <w:t>This statement seems incomplete or disjointed. Suggested for correction</w:t>
+      </w:r>
+    </w:p>
+  </w:comment>
+  <w:comment w:id="12" w:author="Unknown Author" w:date="2022-08-03T11:31:43Z" w:initials="">
+    <w:p>
+      <w:r>
+        <w:rPr>
+          <w:rFonts w:eastAsia="Calibri" w:cstheme="minorBidi" w:eastAsiaTheme="minorHAnsi" w:cs="" w:ascii="Calibri" w:hAnsi="Calibri"/>
+          <w:b w:val="false"/>
+          <w:bCs w:val="false"/>
+          <w:i w:val="false"/>
+          <w:iCs w:val="false"/>
+          <w:caps w:val="false"/>
+          <w:smallCaps w:val="false"/>
+          <w:strike w:val="false"/>
+          <w:dstrike w:val="false"/>
+          <w:outline w:val="false"/>
+          <w:shadow w:val="false"/>
+          <w:emboss w:val="false"/>
+          <w:imprint w:val="false"/>
+          <w:color w:val="auto"/>
+          <w:spacing w:val="0"/>
+          <w:w w:val="100"/>
+          <w:kern w:val="0"/>
+          <w:position w:val="0"/>
+          <w:sz w:val="20"/>
+          <w:szCs w:val="22"/>
+          <w:u w:val="none"/>
+          <w:vertAlign w:val="baseline"/>
+          <w:em w:val="none"/>
+          <w:lang w:bidi="ar-SA" w:eastAsia="en-US" w:val="en-ZA"/>
+        </w:rPr>
+        <w:t>Photocatalytic</w:t>
+      </w:r>
+    </w:p>
+  </w:comment>
+  <w:comment w:id="13" w:author="Unknown Author" w:date="2022-08-03T11:32:43Z" w:initials="">
+    <w:p>
+      <w:r>
+        <w:rPr>
+          <w:rFonts w:eastAsia="Calibri" w:cstheme="minorBidi" w:eastAsiaTheme="minorHAnsi" w:cs="" w:ascii="Calibri" w:hAnsi="Calibri"/>
+          <w:b w:val="false"/>
+          <w:bCs w:val="false"/>
+          <w:i w:val="false"/>
+          <w:iCs w:val="false"/>
+          <w:caps w:val="false"/>
+          <w:smallCaps w:val="false"/>
+          <w:strike w:val="false"/>
+          <w:dstrike w:val="false"/>
+          <w:outline w:val="false"/>
+          <w:shadow w:val="false"/>
+          <w:emboss w:val="false"/>
+          <w:imprint w:val="false"/>
+          <w:color w:val="auto"/>
+          <w:spacing w:val="0"/>
+          <w:w w:val="100"/>
+          <w:kern w:val="0"/>
+          <w:position w:val="0"/>
+          <w:sz w:val="20"/>
+          <w:szCs w:val="22"/>
+          <w:u w:val="none"/>
+          <w:vertAlign w:val="baseline"/>
+          <w:em w:val="none"/>
+          <w:lang w:bidi="ar-SA" w:eastAsia="en-US" w:val="en-ZA"/>
+        </w:rPr>
+        <w:t>Which can produce hydrogen in  large scale at very low cost</w:t>
+      </w:r>
+    </w:p>
+  </w:comment>
+  <w:comment w:id="14" w:author="Unknown Author" w:date="2022-08-03T11:34:49Z" w:initials="">
+    <w:p>
+      <w:r>
+        <w:rPr>
+          <w:rFonts w:eastAsia="Calibri" w:cstheme="minorBidi" w:eastAsiaTheme="minorHAnsi" w:cs="" w:ascii="Calibri" w:hAnsi="Calibri"/>
+          <w:b w:val="false"/>
+          <w:bCs w:val="false"/>
+          <w:i w:val="false"/>
+          <w:iCs w:val="false"/>
+          <w:caps w:val="false"/>
+          <w:smallCaps w:val="false"/>
+          <w:strike w:val="false"/>
+          <w:dstrike w:val="false"/>
+          <w:outline w:val="false"/>
+          <w:shadow w:val="false"/>
+          <w:emboss w:val="false"/>
+          <w:imprint w:val="false"/>
+          <w:color w:val="auto"/>
+          <w:spacing w:val="0"/>
+          <w:w w:val="100"/>
+          <w:kern w:val="0"/>
+          <w:position w:val="0"/>
+          <w:sz w:val="20"/>
+          <w:szCs w:val="22"/>
+          <w:u w:val="none"/>
+          <w:vertAlign w:val="baseline"/>
+          <w:em w:val="none"/>
+          <w:lang w:bidi="ar-SA" w:eastAsia="en-US" w:val="en-ZA"/>
+        </w:rPr>
+        <w:t>photocatalytic</w:t>
+      </w:r>
+    </w:p>
+  </w:comment>
+  <w:comment w:id="15" w:author="Unknown Author" w:date="2022-08-03T11:35:06Z" w:initials="">
+    <w:p>
+      <w:r>
+        <w:rPr>
+          <w:rFonts w:eastAsia="Calibri" w:cstheme="minorBidi" w:eastAsiaTheme="minorHAnsi" w:cs="" w:ascii="Calibri" w:hAnsi="Calibri"/>
+          <w:b w:val="false"/>
+          <w:bCs w:val="false"/>
+          <w:i w:val="false"/>
+          <w:iCs w:val="false"/>
+          <w:caps w:val="false"/>
+          <w:smallCaps w:val="false"/>
+          <w:strike w:val="false"/>
+          <w:dstrike w:val="false"/>
+          <w:outline w:val="false"/>
+          <w:shadow w:val="false"/>
+          <w:emboss w:val="false"/>
+          <w:imprint w:val="false"/>
+          <w:color w:val="auto"/>
+          <w:spacing w:val="0"/>
+          <w:w w:val="100"/>
+          <w:kern w:val="0"/>
+          <w:position w:val="0"/>
+          <w:sz w:val="20"/>
+          <w:szCs w:val="22"/>
+          <w:u w:val="none"/>
+          <w:vertAlign w:val="baseline"/>
+          <w:em w:val="none"/>
+          <w:lang w:bidi="ar-SA" w:eastAsia="en-US" w:val="en-ZA"/>
+        </w:rPr>
+        <w:t>Replace with ‘sun’</w:t>
+      </w:r>
+    </w:p>
+  </w:comment>
+  <w:comment w:id="16" w:author="Unknown Author" w:date="2022-08-03T11:36:51Z" w:initials="">
+    <w:p>
+      <w:r>
+        <w:rPr>
+          <w:rFonts w:eastAsia="Calibri" w:cstheme="minorBidi" w:eastAsiaTheme="minorHAnsi" w:cs="" w:ascii="Calibri" w:hAnsi="Calibri"/>
+          <w:b w:val="false"/>
+          <w:bCs w:val="false"/>
+          <w:i w:val="false"/>
+          <w:iCs w:val="false"/>
+          <w:caps w:val="false"/>
+          <w:smallCaps w:val="false"/>
+          <w:strike w:val="false"/>
+          <w:dstrike w:val="false"/>
+          <w:outline w:val="false"/>
+          <w:shadow w:val="false"/>
+          <w:emboss w:val="false"/>
+          <w:imprint w:val="false"/>
+          <w:color w:val="auto"/>
+          <w:spacing w:val="0"/>
+          <w:w w:val="100"/>
+          <w:kern w:val="0"/>
+          <w:position w:val="0"/>
+          <w:sz w:val="20"/>
+          <w:szCs w:val="22"/>
+          <w:u w:val="none"/>
+          <w:vertAlign w:val="baseline"/>
+          <w:em w:val="none"/>
+          <w:lang w:bidi="ar-SA" w:eastAsia="en-US" w:val="en-ZA"/>
+        </w:rPr>
+        <w:t>Insert ‘improved electrical properties’</w:t>
+      </w:r>
+    </w:p>
+  </w:comment>
+  <w:comment w:id="17" w:author="Unknown Author" w:date="2022-08-03T11:40:44Z" w:initials="">
+    <w:p>
+      <w:r>
+        <w:rPr>
+          <w:rFonts w:eastAsia="Calibri" w:cstheme="minorBidi" w:eastAsiaTheme="minorHAnsi" w:cs="" w:ascii="Calibri" w:hAnsi="Calibri"/>
+          <w:b w:val="false"/>
+          <w:bCs w:val="false"/>
+          <w:i w:val="false"/>
+          <w:iCs w:val="false"/>
+          <w:caps w:val="false"/>
+          <w:smallCaps w:val="false"/>
+          <w:strike w:val="false"/>
+          <w:dstrike w:val="false"/>
+          <w:outline w:val="false"/>
+          <w:shadow w:val="false"/>
+          <w:emboss w:val="false"/>
+          <w:imprint w:val="false"/>
+          <w:color w:val="auto"/>
+          <w:spacing w:val="0"/>
+          <w:w w:val="100"/>
+          <w:kern w:val="0"/>
+          <w:position w:val="0"/>
+          <w:sz w:val="20"/>
+          <w:szCs w:val="22"/>
+          <w:u w:val="none"/>
+          <w:vertAlign w:val="baseline"/>
+          <w:em w:val="none"/>
+          <w:lang w:bidi="ar-SA" w:eastAsia="en-US" w:val="en-ZA"/>
+        </w:rPr>
+        <w:t>Have also gained much attention because</w:t>
+      </w:r>
+    </w:p>
+  </w:comment>
+  <w:comment w:id="18" w:author="Unknown Author" w:date="2022-08-03T11:41:50Z" w:initials="">
+    <w:p>
+      <w:r>
+        <w:rPr>
+          <w:rFonts w:eastAsia="Calibri" w:cstheme="minorBidi" w:eastAsiaTheme="minorHAnsi" w:cs="" w:ascii="Calibri" w:hAnsi="Calibri"/>
+          <w:b w:val="false"/>
+          <w:bCs w:val="false"/>
+          <w:i w:val="false"/>
+          <w:iCs w:val="false"/>
+          <w:caps w:val="false"/>
+          <w:smallCaps w:val="false"/>
+          <w:strike w:val="false"/>
+          <w:dstrike w:val="false"/>
+          <w:outline w:val="false"/>
+          <w:shadow w:val="false"/>
+          <w:emboss w:val="false"/>
+          <w:imprint w:val="false"/>
+          <w:color w:val="auto"/>
+          <w:spacing w:val="0"/>
+          <w:w w:val="100"/>
+          <w:kern w:val="0"/>
+          <w:position w:val="0"/>
+          <w:sz w:val="20"/>
+          <w:szCs w:val="22"/>
+          <w:u w:val="none"/>
+          <w:vertAlign w:val="baseline"/>
+          <w:em w:val="none"/>
+          <w:lang w:bidi="ar-SA" w:eastAsia="en-US" w:val="en-ZA"/>
+        </w:rPr>
+        <w:t>Move to concluding part of the introduction</w:t>
+      </w:r>
+    </w:p>
+  </w:comment>
+  <w:comment w:id="19" w:author="Unknown Author" w:date="2022-08-03T11:50:46Z" w:initials="">
+    <w:p>
+      <w:r>
+        <w:rPr>
+          <w:rFonts w:eastAsia="Calibri" w:cstheme="minorBidi" w:eastAsiaTheme="minorHAnsi" w:cs="" w:ascii="Calibri" w:hAnsi="Calibri"/>
+          <w:b w:val="false"/>
+          <w:bCs w:val="false"/>
+          <w:i w:val="false"/>
+          <w:iCs w:val="false"/>
+          <w:caps w:val="false"/>
+          <w:smallCaps w:val="false"/>
+          <w:strike w:val="false"/>
+          <w:dstrike w:val="false"/>
+          <w:outline w:val="false"/>
+          <w:shadow w:val="false"/>
+          <w:emboss w:val="false"/>
+          <w:imprint w:val="false"/>
+          <w:color w:val="auto"/>
+          <w:spacing w:val="0"/>
+          <w:w w:val="100"/>
+          <w:kern w:val="0"/>
+          <w:position w:val="0"/>
+          <w:sz w:val="20"/>
+          <w:szCs w:val="22"/>
+          <w:u w:val="none"/>
+          <w:vertAlign w:val="baseline"/>
+          <w:em w:val="none"/>
+          <w:lang w:bidi="ar-SA" w:eastAsia="en-US" w:val="en-ZA"/>
+        </w:rPr>
+        <w:t>Remove</w:t>
+      </w:r>
+    </w:p>
+  </w:comment>
+  <w:comment w:id="20" w:author="Unknown Author" w:date="2022-08-03T11:52:48Z" w:initials="">
+    <w:p>
+      <w:r>
+        <w:rPr>
+          <w:rFonts w:ascii="Calibri" w:hAnsi="Calibri" w:cs="" w:eastAsia="Calibri" w:asciiTheme="minorHAnsi" w:cstheme="minorBidi" w:eastAsiaTheme="minorHAnsi" w:hAnsiTheme="minorHAnsi"/>
+          <w:b w:val="false"/>
+          <w:bCs w:val="false"/>
+          <w:i w:val="false"/>
+          <w:iCs w:val="false"/>
+          <w:caps w:val="false"/>
+          <w:smallCaps w:val="false"/>
+          <w:strike w:val="false"/>
+          <w:dstrike w:val="false"/>
+          <w:outline w:val="false"/>
+          <w:shadow w:val="false"/>
+          <w:emboss w:val="false"/>
+          <w:imprint w:val="false"/>
+          <w:color w:val="auto"/>
+          <w:spacing w:val="0"/>
+          <w:w w:val="100"/>
+          <w:kern w:val="0"/>
+          <w:position w:val="0"/>
+          <w:sz w:val="20"/>
+          <w:sz w:val="20"/>
+          <w:szCs w:val="22"/>
+          <w:u w:val="none"/>
+          <w:vertAlign w:val="baseline"/>
+          <w:em w:val="none"/>
+          <w:lang w:val="en-US" w:eastAsia="en-US" w:bidi="en-US"/>
+        </w:rPr>
+        <w:t>Unavailable for the photocatalytic process</w:t>
+      </w:r>
+    </w:p>
+  </w:comment>
+  <w:comment w:id="21" w:author="Unknown Author" w:date="2022-08-03T11:56:31Z" w:initials="">
+    <w:p>
+      <w:r>
+        <w:rPr>
+          <w:rFonts w:eastAsia="Calibri" w:cstheme="minorBidi" w:eastAsiaTheme="minorHAnsi" w:cs="" w:ascii="Calibri" w:hAnsi="Calibri"/>
+          <w:b w:val="false"/>
+          <w:bCs w:val="false"/>
+          <w:i w:val="false"/>
+          <w:iCs w:val="false"/>
+          <w:caps w:val="false"/>
+          <w:smallCaps w:val="false"/>
+          <w:strike w:val="false"/>
+          <w:dstrike w:val="false"/>
+          <w:outline w:val="false"/>
+          <w:shadow w:val="false"/>
+          <w:emboss w:val="false"/>
+          <w:imprint w:val="false"/>
+          <w:color w:val="auto"/>
+          <w:spacing w:val="0"/>
+          <w:w w:val="100"/>
+          <w:kern w:val="0"/>
+          <w:position w:val="0"/>
+          <w:sz w:val="20"/>
+          <w:szCs w:val="22"/>
+          <w:u w:val="none"/>
+          <w:vertAlign w:val="baseline"/>
+          <w:em w:val="none"/>
+          <w:lang w:bidi="ar-SA" w:eastAsia="en-US" w:val="en-ZA"/>
+        </w:rPr>
+        <w:t>Therefore, new photocatalytic materials with unique properties are needed to circumvent the listed limitations of current photocatalysts.</w:t>
+      </w:r>
+    </w:p>
+  </w:comment>
+  <w:comment w:id="22" w:author="Unknown Author" w:date="2022-08-03T12:00:59Z" w:initials="">
+    <w:p>
+      <w:r>
+        <w:rPr>
+          <w:rFonts w:eastAsia="Calibri" w:cstheme="minorBidi" w:eastAsiaTheme="minorHAnsi" w:cs="" w:ascii="Calibri" w:hAnsi="Calibri"/>
+          <w:b w:val="false"/>
+          <w:bCs w:val="false"/>
+          <w:i w:val="false"/>
+          <w:iCs w:val="false"/>
+          <w:caps w:val="false"/>
+          <w:smallCaps w:val="false"/>
+          <w:strike w:val="false"/>
+          <w:dstrike w:val="false"/>
+          <w:outline w:val="false"/>
+          <w:shadow w:val="false"/>
+          <w:emboss w:val="false"/>
+          <w:imprint w:val="false"/>
+          <w:color w:val="auto"/>
+          <w:spacing w:val="0"/>
+          <w:w w:val="100"/>
+          <w:kern w:val="0"/>
+          <w:position w:val="0"/>
+          <w:sz w:val="20"/>
+          <w:szCs w:val="22"/>
+          <w:u w:val="none"/>
+          <w:vertAlign w:val="baseline"/>
+          <w:em w:val="none"/>
+          <w:lang w:bidi="ar-SA" w:eastAsia="en-US" w:val="en-ZA"/>
+        </w:rPr>
+        <w:t>Remove ‘the’</w:t>
+      </w:r>
+    </w:p>
+  </w:comment>
+  <w:comment w:id="23" w:author="Unknown Author" w:date="2022-08-03T12:44:20Z" w:initials="">
+    <w:p>
+      <w:r>
+        <w:rPr>
+          <w:rFonts w:eastAsia="Calibri" w:cstheme="minorBidi" w:eastAsiaTheme="minorHAnsi" w:cs="" w:ascii="Calibri" w:hAnsi="Calibri"/>
+          <w:b w:val="false"/>
+          <w:bCs w:val="false"/>
+          <w:i w:val="false"/>
+          <w:iCs w:val="false"/>
+          <w:caps w:val="false"/>
+          <w:smallCaps w:val="false"/>
+          <w:strike w:val="false"/>
+          <w:dstrike w:val="false"/>
+          <w:outline w:val="false"/>
+          <w:shadow w:val="false"/>
+          <w:emboss w:val="false"/>
+          <w:imprint w:val="false"/>
+          <w:color w:val="auto"/>
+          <w:spacing w:val="0"/>
+          <w:w w:val="100"/>
+          <w:kern w:val="0"/>
+          <w:position w:val="0"/>
+          <w:sz w:val="20"/>
+          <w:szCs w:val="22"/>
+          <w:u w:val="none"/>
+          <w:vertAlign w:val="baseline"/>
+          <w:em w:val="none"/>
+          <w:lang w:bidi="ar-SA" w:eastAsia="en-US" w:val="en-ZA"/>
+        </w:rPr>
+        <w:t>Replace with</w:t>
+      </w:r>
+    </w:p>
+  </w:comment>
+  <w:comment w:id="24" w:author="Unknown Author" w:date="2022-08-03T12:47:38Z" w:initials="">
+    <w:p>
+      <w:r>
+        <w:rPr>
+          <w:rFonts w:eastAsia="Calibri" w:cstheme="minorBidi" w:eastAsiaTheme="minorHAnsi" w:cs="" w:ascii="Calibri" w:hAnsi="Calibri"/>
+          <w:b w:val="false"/>
+          <w:bCs w:val="false"/>
+          <w:i w:val="false"/>
+          <w:iCs w:val="false"/>
+          <w:caps w:val="false"/>
+          <w:smallCaps w:val="false"/>
+          <w:strike w:val="false"/>
+          <w:dstrike w:val="false"/>
+          <w:outline w:val="false"/>
+          <w:shadow w:val="false"/>
+          <w:emboss w:val="false"/>
+          <w:imprint w:val="false"/>
+          <w:color w:val="auto"/>
+          <w:spacing w:val="0"/>
+          <w:w w:val="100"/>
+          <w:kern w:val="0"/>
+          <w:position w:val="0"/>
+          <w:sz w:val="20"/>
+          <w:szCs w:val="22"/>
+          <w:u w:val="none"/>
+          <w:vertAlign w:val="baseline"/>
+          <w:em w:val="none"/>
+          <w:lang w:bidi="ar-SA" w:eastAsia="en-US" w:val="en-ZA"/>
+        </w:rPr>
+        <w:t>Change to numerous</w:t>
+      </w:r>
+    </w:p>
+  </w:comment>
+  <w:comment w:id="25" w:author="Unknown Author" w:date="2022-08-03T13:25:23Z" w:initials="">
+    <w:p>
+      <w:r/>
+    </w:p>
+  </w:comment>
+  <w:comment w:id="26" w:author="Unknown Author" w:date="2022-08-03T13:28:31Z" w:initials="">
+    <w:p>
+      <w:r>
+        <w:rPr>
+          <w:rFonts w:eastAsia="Calibri" w:cstheme="minorBidi" w:eastAsiaTheme="minorHAnsi" w:cs="" w:ascii="Calibri" w:hAnsi="Calibri"/>
+          <w:b w:val="false"/>
+          <w:bCs w:val="false"/>
+          <w:i w:val="false"/>
+          <w:iCs w:val="false"/>
+          <w:caps w:val="false"/>
+          <w:smallCaps w:val="false"/>
+          <w:strike w:val="false"/>
+          <w:dstrike w:val="false"/>
+          <w:outline w:val="false"/>
+          <w:shadow w:val="false"/>
+          <w:emboss w:val="false"/>
+          <w:imprint w:val="false"/>
+          <w:color w:val="auto"/>
+          <w:spacing w:val="0"/>
+          <w:w w:val="100"/>
+          <w:kern w:val="0"/>
+          <w:position w:val="0"/>
+          <w:sz w:val="20"/>
+          <w:szCs w:val="22"/>
+          <w:u w:val="none"/>
+          <w:vertAlign w:val="baseline"/>
+          <w:em w:val="none"/>
+          <w:lang w:bidi="ar-SA" w:eastAsia="en-US" w:val="en-ZA"/>
+        </w:rPr>
+        <w:t>If the reaction between holes and H2O gave the H+, then this reaction should come first (as equation 2)</w:t>
       </w:r>
     </w:p>
   </w:comment>

</xml_diff>